<commit_message>
final review of section 1,2,3,4 and 10 before we all read it thru
</commit_message>
<xml_diff>
--- a/Dokumentation/J-P Rapport - Fog Carporte.docx
+++ b/Dokumentation/J-P Rapport - Fog Carporte.docx
@@ -172,7 +172,7 @@
               </mc:Choice>
               <mc:Fallback>
                 <w:pict>
-                  <v:group w14:anchorId="5CF675DE" id="Gruppe 114" o:spid="_x0000_s1026" style="position:absolute;margin-left:0;margin-top:0;width:18pt;height:10in;z-index:251657728;mso-width-percent:29;mso-height-percent:909;mso-left-percent:45;mso-position-horizontal-relative:page;mso-position-vertical:center;mso-position-vertical-relative:page;mso-width-percent:29;mso-height-percent:909;mso-left-percent:45" coordsize="2286,91440" o:gfxdata="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">
+                  <v:group w14:anchorId="66C2CC8B" id="Gruppe 114" o:spid="_x0000_s1026" style="position:absolute;margin-left:0;margin-top:0;width:18pt;height:10in;z-index:251657728;mso-width-percent:29;mso-height-percent:909;mso-left-percent:45;mso-position-horizontal-relative:page;mso-position-vertical:center;mso-position-vertical-relative:page;mso-width-percent:29;mso-height-percent:909;mso-left-percent:45" coordsize="2286,91440" o:gfxdata="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">
                     <v:rect id="Rektangel 115" o:spid="_x0000_s1027" style="position:absolute;width:2286;height:87820;visibility:visible;mso-wrap-style:square;v-text-anchor:middle" o:gfxdata="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" fillcolor="#c0504d [3205]" stroked="f" strokeweight="2pt"/>
                     <v:rect id="Rektangel 116" o:spid="_x0000_s1028" style="position:absolute;top:89154;width:2286;height:2286;visibility:visible;mso-wrap-style:square;v-text-anchor:middle" o:gfxdata="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" fillcolor="#4f81bd [3204]" stroked="f" strokeweight="2pt">
                       <o:lock v:ext="edit" aspectratio="t"/>
@@ -6069,577 +6069,671 @@
     <w:p/>
     <w:p>
       <w:r>
-        <w:t xml:space="preserve">De følgende to underemner har til </w:t>
+        <w:t xml:space="preserve">De følgende </w:t>
+      </w:r>
+      <w:r>
+        <w:t>sektioner</w:t>
+      </w:r>
+      <w:r>
+        <w:t xml:space="preserve"> har til </w:t>
       </w:r>
       <w:r>
         <w:t>formål</w:t>
       </w:r>
       <w:r>
-        <w:t xml:space="preserve"> at give et indblik i hvad virksomheden Johannes Fog forventer af deres nye IT-System, samt give et indblik i hvad deres nuværende system har af mangler. Derudover vil der blive vist hvilke user stories, vores gruppe har arbejdet med for at kunne nå i mål med vores produkt. User stories er opnået ved hjælp af møder med en product owner og ved hjælp af den agile udviklingsmetode kaldet </w:t>
-      </w:r>
-      <w:r>
-        <w:t>scrum</w:t>
-      </w:r>
-      <w:r>
-        <w:t>.</w:t>
-      </w:r>
-    </w:p>
-    <w:p/>
-    <w:p>
-      <w:r>
-        <w:t>Før vi starter, på de følgende emner, vil vi dog først komme ind på hvad h</w:t>
-      </w:r>
-      <w:r>
-        <w:t>åbet for v</w:t>
-      </w:r>
-      <w:r>
-        <w:t xml:space="preserve">irksomheden Johannes Fog </w:t>
-      </w:r>
-      <w:r>
-        <w:t>er</w:t>
-      </w:r>
-      <w:r>
-        <w:t>. Fog har et ønske om</w:t>
-      </w:r>
-      <w:r>
-        <w:t xml:space="preserve"> at kunne få opdateret deres IT-system, da deres nuværende system</w:t>
-      </w:r>
-      <w:r>
-        <w:t xml:space="preserve"> er</w:t>
-      </w:r>
-      <w:r>
-        <w:t xml:space="preserve"> </w:t>
-      </w:r>
-      <w:r>
-        <w:t xml:space="preserve">udviklet i </w:t>
-      </w:r>
-      <w:r>
-        <w:t>1999</w:t>
-      </w:r>
-      <w:r>
-        <w:t xml:space="preserve">, </w:t>
-      </w:r>
-      <w:r>
-        <w:t>hvilket må siges at være gammelt på nuværende tidspunkt</w:t>
-      </w:r>
-      <w:r>
-        <w:t>,</w:t>
-      </w:r>
-      <w:r>
-        <w:t xml:space="preserve"> og specielt indenfor IT-branchen, da alt bevæger sig meget hurtigt i denne verden. I det nuværende system er der endda ikke mul</w:t>
-      </w:r>
-      <w:r>
-        <w:t xml:space="preserve">ighed for </w:t>
-      </w:r>
-      <w:r>
-        <w:t>at</w:t>
-      </w:r>
-      <w:r>
-        <w:t xml:space="preserve"> </w:t>
-      </w:r>
-      <w:r>
-        <w:t>opdatere</w:t>
-      </w:r>
-      <w:r>
-        <w:t xml:space="preserve"> data</w:t>
-      </w:r>
-      <w:r>
-        <w:t xml:space="preserve">, da personen som udviklede systemet </w:t>
-      </w:r>
-      <w:r>
-        <w:t>for Fog,</w:t>
-      </w:r>
-      <w:r>
-        <w:t xml:space="preserve"> ikke længere arbejde</w:t>
-      </w:r>
-      <w:r>
-        <w:t>r</w:t>
-      </w:r>
-      <w:r>
-        <w:t xml:space="preserve"> hos dem</w:t>
-      </w:r>
-      <w:r>
-        <w:t xml:space="preserve"> og udviklede det </w:t>
-      </w:r>
-      <w:r>
-        <w:t>ikke med tanke på, at det skulle være relevant</w:t>
-      </w:r>
-      <w:r>
-        <w:t xml:space="preserve"> på daværende tidspunkt. Den tidligere ansat, som udviklede systemet, havde en virksomhed ved navnet </w:t>
-      </w:r>
-      <w:r>
-        <w:t>Bergman IT-service</w:t>
-      </w:r>
-      <w:r>
-        <w:t>, som må antages ikke at eksistere længer, da Fog ikke har haft mulighed for at opdatere deres software.</w:t>
-      </w:r>
-      <w:r>
-        <w:t xml:space="preserve"> </w:t>
-      </w:r>
-      <w:r>
-        <w:t>Fog har dog forsøgt sig med at få opdateres deres nuværende system, hvilket kostede dem i omegnen af 1 million kr., men da det ikke kunne tale med det gamle system, var de nødsaget til at bibeholde deres nuværende system, hvilket må siges at have været en dyr læringsproces.</w:t>
-      </w:r>
-    </w:p>
-    <w:p/>
-    <w:p>
-      <w:r>
-        <w:t xml:space="preserve">Som tidligere nævnt har Fog ikke mulighed for at kunne rette data i deres nuværende system. Det vil sige at man som Fog medarbejder, kun har mulighed for at kunne ændre i den samlede pris ved hjælp af en dækningsgrad. Der er ikke mulighed for at kunne ændre i materielle valg, mål </w:t>
-      </w:r>
-      <w:r>
-        <w:t>eller</w:t>
-      </w:r>
-      <w:r>
-        <w:t xml:space="preserve"> antal. Oven i det er der fejl i</w:t>
-      </w:r>
-      <w:r>
-        <w:t xml:space="preserve"> den</w:t>
-      </w:r>
-      <w:r>
-        <w:t xml:space="preserve"> tekst</w:t>
-      </w:r>
-      <w:r>
-        <w:t>, som fortæller en medarbejder, hvilke mål og materielle, som skal bruges til</w:t>
-      </w:r>
-      <w:r>
-        <w:t xml:space="preserve"> en</w:t>
-      </w:r>
-      <w:r>
-        <w:t xml:space="preserve"> kundes forespørgsel på en</w:t>
-      </w:r>
-      <w:r>
-        <w:t xml:space="preserve"> carport. </w:t>
-      </w:r>
-      <w:r>
-        <w:t>Det skal dog siges at selvom der er fejl i teksten virker systemet stadig, som forventet, da medarbejderen kender til denne fejl</w:t>
-      </w:r>
-      <w:r>
-        <w:t>.</w:t>
-      </w:r>
-      <w:r>
-        <w:t xml:space="preserve"> </w:t>
-      </w:r>
-    </w:p>
-    <w:p/>
-    <w:p>
-      <w:r>
-        <w:t>Når en forespørgsel på en carport bliver sendt til Fog</w:t>
-      </w:r>
-      <w:r>
-        <w:t>,</w:t>
-      </w:r>
-      <w:r>
-        <w:t xml:space="preserve"> som bliver modtaget via email,</w:t>
-      </w:r>
-      <w:r>
-        <w:t xml:space="preserve"> skal en medarbejder selv ind og genindtaste forespørgslens mål</w:t>
-      </w:r>
-      <w:r>
-        <w:t xml:space="preserve"> for at kunne generere en stykliste og arbejdstegning til kunden. Herfra kan Fog tage stilling til om det er realistiske mål kunden forespørger</w:t>
-      </w:r>
-      <w:r>
-        <w:t xml:space="preserve"> og om det er noget kunden selv, har mulighed for at bygge. Da visse kunder ikke selv har mulighed/potentiale til for at bygge deres egen carport, så har Fog kontakt til flere tømrer, som har været med til at bygge disse carporte i mange år, så en kostpris kan hurtigt udregnes på grund af deres erfaringer. </w:t>
-      </w:r>
-    </w:p>
-    <w:p/>
-    <w:p>
-      <w:r>
-        <w:t>Ved at gøre brug af vores IT-system ville Fog få en opdatering af deres system, samt få indfriet deres forventninger i form af en optimering af deres nuværende proces og håndtering af salg af deres carporte.</w:t>
-      </w:r>
-    </w:p>
-    <w:p>
-      <w:r>
-        <w:t>Vores system tilbyder muligheden for at en kunde ikke har mulighed for at vælge urealistiske mål, da vi har indsat kriterier for diverse valg af mål, en kunde kan foretage sig ved deres forespørgsel. Derudover skal man ikke genindtaste en kundes forespørgsel for at få udregnet en stykliste med pris, samlet pris og arbejdstegninger, da systemet tager sig af alle disse ting lige så snart en kunde sender sin forespørgsel.</w:t>
-      </w:r>
-    </w:p>
-    <w:p>
-      <w:r>
-        <w:t xml:space="preserve">Til sidst skal der kort nævnes, at en medarbejder har mulighed for at rette i alt det data der høre til en forespørgsel, da vores system har fuldt adgang til en database, hvor man kan ændre i alt data, men man skal dog have de rigtige rettigheder og adgang, så det er kun tilegnet en administrator af systemet. Meget mere om alt dette i afsnittet 5.1 </w:t>
-      </w:r>
-      <w:r>
-        <w:rPr>
+        <w:t xml:space="preserve"> at give et indblik i hvad virksomheden Johannes Fog forventer</w:t>
+      </w:r>
+      <w:r>
+        <w:t xml:space="preserve"> og ønsker</w:t>
+      </w:r>
+      <w:r>
+        <w:t xml:space="preserve"> af deres nye IT-System, samt give et indblik i hvad deres nuværende system har af mangler. </w:t>
+      </w:r>
+    </w:p>
+    <w:p>
+      <w:r>
+        <w:t>Der vil også blive henvist til hvordan Fog, som virksomhed, vil få gavn af vores system og få optimeret deres arbejdsgange.</w:t>
+      </w:r>
+    </w:p>
+    <w:p>
+      <w:pPr>
+        <w:rPr>
+          <w:b/>
+          <w:bCs/>
           <w:i/>
           <w:iCs/>
         </w:rPr>
-        <w:t>arbejdsgange der skal IT-støttes</w:t>
-      </w:r>
-      <w:r>
-        <w:t xml:space="preserve">. </w:t>
-      </w:r>
-    </w:p>
-    <w:p>
-      <w:pPr>
+      </w:pPr>
+      <w:r>
         <w:rPr>
           <w:b/>
           <w:bCs/>
-        </w:rPr>
-      </w:pPr>
-    </w:p>
-    <w:p>
-      <w:pPr>
-        <w:rPr>
           <w:i/>
           <w:iCs/>
         </w:rPr>
-      </w:pPr>
-    </w:p>
-    <w:p>
-      <w:pPr>
-        <w:pStyle w:val="Overskrift1"/>
-      </w:pPr>
-      <w:bookmarkStart w:id="11" w:name="_Toc41589573"/>
-      <w:r>
-        <w:t>4.1</w:t>
-      </w:r>
-      <w:r>
-        <w:t xml:space="preserve"> Overordnet virksomhedsbeskrivelse</w:t>
-      </w:r>
-      <w:bookmarkEnd w:id="11"/>
-    </w:p>
-    <w:p/>
-    <w:p>
-      <w:r>
-        <w:t>Før vi starter, på de følgende emner, vil vi dog først komme ind på hvad håbet for virksomheden Johannes Fog er. Fog har et ønske om at kunne få opdateret deres IT-system, da deres nuværende system er udviklet i 1999, hvilket må siges at være gammelt på nuværende tidspunkt, og specielt indenfor IT-branchen, da alt bevæger sig meget hurtigt i denne verden. I det nuværende system er der endda ikke mulighed for at opdatere data, da personen som udviklede systemet for Fog, ikke længere arbejder hos dem og udviklede det ikke med tanke på, at det skulle være relevant på daværende tidspunkt. Den tidligere ansat, som udviklede systemet, havde en virksomhed ved navnet Bergman IT-service, som må antages ikke at eksistere længer, da Fog ikke har haft mulighed for at opdatere deres software. Fog har dog forsøgt sig med at få opdateres deres nuværende system, hvilket kostede dem i omegnen af 1 million kr., men da det ikke kunne tale med det gamle system, var de nødsaget til at bibeholde deres nuværende system, hvilket må siges at have været en dyr læringsproces.</w:t>
-      </w:r>
-    </w:p>
-    <w:p/>
-    <w:p>
-      <w:r>
-        <w:t xml:space="preserve">Som tidligere nævnt har virksomheden Johannes Fog givet os en opgave, hvor et nyt IT-system skal udarbejdes for dem. Fog har flere ønsker og forventninger til deres nye system. </w:t>
-      </w:r>
-    </w:p>
-    <w:p>
-      <w:r>
-        <w:t xml:space="preserve">Inden vi dog kan starte på at udvikle deres nye IT-system, skal der designes og udarbejdes et website, da vi på denne måde får mulighed for at binde vores system sammen med en dedikeret server, hvilket vil strømline hele deres proces og gøre det hele dynamisk. Vi har i dette tilfælde valgt at holde os tæt op af deres nuværende design og samme farvevalg, da det er Fogs identitet. </w:t>
-      </w:r>
-    </w:p>
-    <w:p/>
-    <w:p>
-      <w:r>
-        <w:t xml:space="preserve">Hos Fog forventer man at der kan ses en oversigt over hvilke forespørgsler de har fra deres kunder. Hertil skal man have mulighed for at kunne se en kundes information. Derudover skal man kunne se status på deres forespørgsler, da det giver en Fog medarbejder mulighed for at kunne tage stilling til en forespørgsel. Grunden til, at der skal være et statusfelt, er at en medarbejder kan se hvor langt forespørgslen er i forløbet </w:t>
-      </w:r>
-      <w:r>
-        <w:lastRenderedPageBreak/>
-        <w:t xml:space="preserve">og ved hvornår en sælger </w:t>
-      </w:r>
-      <w:r>
-        <w:t xml:space="preserve">eller byggemester </w:t>
-      </w:r>
-      <w:r>
-        <w:t>skal kontakte kunden, med henblik på mersalg</w:t>
-      </w:r>
-      <w:r>
-        <w:t xml:space="preserve"> eller konstruktions rettelser</w:t>
-      </w:r>
-      <w:r>
-        <w:t xml:space="preserve">. Fog nævner selv denne proces kan virke lidt gammeldags og langsomlig, men det er noget de godt kan lide at forholde sig til. </w:t>
-      </w:r>
-    </w:p>
-    <w:p/>
-    <w:p>
-      <w:r>
-        <w:t xml:space="preserve">Da alt data kommer fra en database, har Fog også mulighed for at rette i deres data. Det vil sige at </w:t>
-      </w:r>
-      <w:r>
-        <w:t xml:space="preserve">man </w:t>
-      </w:r>
-      <w:r>
-        <w:t>som Fog medarbejde har jeg mulighed for at ændre i materialevalg, længde, antal og pris. Dette er muligt, da vi forholder os til de fire grundlæggende funktioner i en database applikation. Kort sagt kaldes det CRUD og står for create, read, update og delete.</w:t>
-      </w:r>
-    </w:p>
-    <w:p/>
-    <w:p>
-      <w:r>
-        <w:t xml:space="preserve">Før en Fog medarbejder modtager en kundes forespørgsel bliver valg af </w:t>
-      </w:r>
-      <w:r>
-        <w:t>materiale</w:t>
-      </w:r>
-      <w:r>
-        <w:t>, længder, antal og pris udregnet, så en medarbejder ikke selv skal sidde og regne sig frem til det</w:t>
-      </w:r>
-      <w:r>
-        <w:t xml:space="preserve"> eller genindtaste mål, som er tilfældet på nuværende tidspunkt.</w:t>
-      </w:r>
-      <w:r>
-        <w:t xml:space="preserve"> Alt er udregnet efter byggeregler, så man kan være sikker på, at carporten holder når den er færdigbygget. </w:t>
-      </w:r>
-    </w:p>
-    <w:p/>
-    <w:p>
-      <w:r>
-        <w:t>*******</w:t>
-      </w:r>
-    </w:p>
-    <w:p>
-      <w:r>
-        <w:t xml:space="preserve">Som tidligere </w:t>
-      </w:r>
-      <w:r>
-        <w:t>beskrevet</w:t>
-      </w:r>
-      <w:r>
-        <w:t xml:space="preserve"> har Fog ikke mulighed for at kunne rette data i deres nuværende system. Det vil sige</w:t>
-      </w:r>
-      <w:r>
-        <w:t>,</w:t>
-      </w:r>
-      <w:r>
-        <w:t xml:space="preserve"> at man som Fog medarbejder, kun har mulighed for at kunne ændre i den samlede pris ved hjælp af en dækningsgrad. Der er ikke mulighed for at kunne ændre i </w:t>
-      </w:r>
-      <w:r>
-        <w:t>materiale,</w:t>
-      </w:r>
-      <w:r>
-        <w:t xml:space="preserve"> valg, mål eller antal. Oven i det er der fejl i den tekst, </w:t>
-      </w:r>
-      <w:r>
-        <w:t xml:space="preserve">der vises til en </w:t>
-      </w:r>
-      <w:r>
-        <w:t>medarbejder</w:t>
-      </w:r>
-      <w:r>
-        <w:t xml:space="preserve"> fra systemet</w:t>
-      </w:r>
-      <w:r>
-        <w:t>. Det skal dog siges at selvom der er fejl i teksten</w:t>
-      </w:r>
-      <w:r>
-        <w:t>,</w:t>
-      </w:r>
-      <w:r>
-        <w:t xml:space="preserve"> virker systemet stadig, som forventet, da medarbejder</w:t>
-      </w:r>
-      <w:r>
-        <w:t>ne</w:t>
-      </w:r>
-      <w:r>
-        <w:t xml:space="preserve"> kender til denne fejl. </w:t>
-      </w:r>
-    </w:p>
-    <w:p/>
-    <w:p>
-      <w:r>
-        <w:t xml:space="preserve">Når en forespørgsel på en carport bliver sendt til Fog, som bliver modtaget via </w:t>
-      </w:r>
-      <w:r>
-        <w:t>e-mail</w:t>
-      </w:r>
-      <w:r>
-        <w:t>, skal en medarbejder selv ind og genindtaste forespørgslens mål for at kunne generere en stykliste og arbejdstegning til kunden. Herfra kan Fog tage stilling til om det er realistiske mål kunden forespørger og om det er noget kunden selv, har mulighed for at bygge. Da visse kunder ikke selv har mulighed</w:t>
-      </w:r>
-      <w:r>
-        <w:t xml:space="preserve"> eller kunnen til</w:t>
-      </w:r>
-      <w:r>
-        <w:t xml:space="preserve"> at bygge deres egen carport, har Fog </w:t>
-      </w:r>
-      <w:r>
-        <w:t xml:space="preserve">valgt at have tæt </w:t>
-      </w:r>
-      <w:r>
-        <w:t>kontakt til flere tømrer, som har været med til at bygge disse carporte i mange år</w:t>
-      </w:r>
-      <w:r>
-        <w:t>. Der af kan</w:t>
-      </w:r>
-      <w:r>
-        <w:t xml:space="preserve"> en kostpris hurtigt udregnes på grund af deres erfaringer. </w:t>
-      </w:r>
-    </w:p>
-    <w:p/>
-    <w:p>
-      <w:r>
-        <w:t>Ved at gøre brug af vores IT-system ville Fog få en opdatering af deres system, samt få indfriet deres forventninger i form af en optimering af deres nuværende proces og håndtering af salg af deres carporte.</w:t>
-      </w:r>
-    </w:p>
-    <w:p>
-      <w:r>
-        <w:t xml:space="preserve">Vores system </w:t>
-      </w:r>
-      <w:r>
-        <w:t>sammensat på sådan en måde,</w:t>
-      </w:r>
-      <w:r>
-        <w:t xml:space="preserve"> at en kunde ikke har mulighed for at vælge urealistiske mål, da vi har indsat kriterier for diverse valg af mål, en kunde kan foretage sig ved deres forespørgsel. Derudover skal man ikke genindtaste en kundes forespørgsel for at få udregnet en stykliste med pris, samlet pris og arbejdstegninger, da systemet tager sig af alle disse ting lige så snart en kunde sender sin forespørgsel.</w:t>
-      </w:r>
-    </w:p>
-    <w:p/>
-    <w:p>
-      <w:r>
-        <w:t xml:space="preserve">Som nævnt længere oppe, i denne sektion, så har </w:t>
-      </w:r>
-      <w:r>
-        <w:t>en medarbejder har mulighed for at rette i alt det data der høre til en forespørgsel, da vores system har fuldt adgang til en database, hvor man kan ændre i alt data, men man skal dog have de rigtige rettigheder og adgang, så det er kun tilegnet en administrator af systemet.</w:t>
-      </w:r>
-    </w:p>
-    <w:p/>
-    <w:p>
-      <w:r>
-        <w:t>Alt i alt kan man sige at Fog forventer at digitalisere de daglige arbejdsgange, samt optimere medarbejderens brug af sin tid</w:t>
-      </w:r>
-      <w:r>
-        <w:t xml:space="preserve">, hvilket vil være med til at optimere virksomhedens </w:t>
-      </w:r>
-      <w:r>
-        <w:t>omsætning</w:t>
-      </w:r>
-      <w:r>
-        <w:t xml:space="preserve">. </w:t>
+        <w:t>Her</w:t>
+      </w:r>
+      <w:r>
+        <w:rPr>
+          <w:b/>
+          <w:bCs/>
+          <w:i/>
+          <w:iCs/>
+        </w:rPr>
+        <w:t xml:space="preserve">udover vil der blive vist hvilke user stories, vores gruppe har arbejdet med for at kunne nå i mål med vores produkt. User stories er </w:t>
+      </w:r>
+      <w:r>
+        <w:rPr>
+          <w:b/>
+          <w:bCs/>
+          <w:i/>
+          <w:iCs/>
+        </w:rPr>
+        <w:t>oprettet</w:t>
+      </w:r>
+      <w:r>
+        <w:rPr>
+          <w:b/>
+          <w:bCs/>
+          <w:i/>
+          <w:iCs/>
+        </w:rPr>
+        <w:t xml:space="preserve"> ved hjælp af møder med en product owner og ved</w:t>
+      </w:r>
+      <w:r>
+        <w:rPr>
+          <w:b/>
+          <w:bCs/>
+          <w:i/>
+          <w:iCs/>
+        </w:rPr>
+        <w:t>ligeholdt ved</w:t>
+      </w:r>
+      <w:r>
+        <w:rPr>
+          <w:b/>
+          <w:bCs/>
+          <w:i/>
+          <w:iCs/>
+        </w:rPr>
+        <w:t xml:space="preserve"> hjælp af den agile udviklingsmetode kaldet </w:t>
+      </w:r>
+      <w:r>
+        <w:rPr>
+          <w:b/>
+          <w:bCs/>
+          <w:i/>
+          <w:iCs/>
+        </w:rPr>
+        <w:t>scrum</w:t>
+      </w:r>
+      <w:r>
+        <w:rPr>
+          <w:b/>
+          <w:bCs/>
+          <w:i/>
+          <w:iCs/>
+        </w:rPr>
+        <w:t>.</w:t>
       </w:r>
     </w:p>
     <w:p/>
     <w:p/>
     <w:p>
       <w:pPr>
+        <w:pStyle w:val="Overskrift1"/>
+      </w:pPr>
+      <w:bookmarkStart w:id="11" w:name="_Toc41589573"/>
+      <w:r>
+        <w:t>4.1 Overordnet virksomhedsbeskrivelse</w:t>
+      </w:r>
+      <w:bookmarkEnd w:id="11"/>
+    </w:p>
+    <w:p/>
+    <w:p/>
+    <w:p>
+      <w:r>
+        <w:t>Vi vil</w:t>
+      </w:r>
+      <w:r>
+        <w:t xml:space="preserve"> </w:t>
+      </w:r>
+      <w:r>
+        <w:t>ligge ud med at</w:t>
+      </w:r>
+      <w:r>
+        <w:t xml:space="preserve"> komme</w:t>
+      </w:r>
+      <w:r>
+        <w:t xml:space="preserve"> ind på</w:t>
+      </w:r>
+      <w:r>
+        <w:t>,</w:t>
+      </w:r>
+      <w:r>
+        <w:t xml:space="preserve"> </w:t>
+      </w:r>
+      <w:r>
+        <w:t>hvilke håb</w:t>
+      </w:r>
+      <w:r>
+        <w:t xml:space="preserve"> v</w:t>
+      </w:r>
+      <w:r>
+        <w:t>irksomheden Johannes Fog</w:t>
+      </w:r>
+      <w:r>
+        <w:t>,</w:t>
+      </w:r>
+      <w:r>
+        <w:t xml:space="preserve"> </w:t>
+      </w:r>
+      <w:r>
+        <w:t>har med vores produkt</w:t>
+      </w:r>
+      <w:r>
+        <w:t>. Fog har et ønske om</w:t>
+      </w:r>
+      <w:r>
+        <w:t xml:space="preserve"> at kunne få opdateret deres IT-system, da deres nuværende system</w:t>
+      </w:r>
+      <w:r>
+        <w:t xml:space="preserve"> er</w:t>
+      </w:r>
+      <w:r>
+        <w:t xml:space="preserve"> </w:t>
+      </w:r>
+      <w:r>
+        <w:t xml:space="preserve">udviklet i </w:t>
+      </w:r>
+      <w:r>
+        <w:t>1999</w:t>
+      </w:r>
+      <w:r>
+        <w:t xml:space="preserve">, </w:t>
+      </w:r>
+      <w:r>
+        <w:t>hvilket må siges at være gammelt på nuværende tidspunkt</w:t>
+      </w:r>
+      <w:r>
+        <w:t>,</w:t>
+      </w:r>
+      <w:r>
+        <w:t xml:space="preserve"> og specielt indenfor IT-branchen, da alt bevæger sig meget hurtigt i denne verden. I det nuværende system er der endda ikke mul</w:t>
+      </w:r>
+      <w:r>
+        <w:t xml:space="preserve">ighed for </w:t>
+      </w:r>
+      <w:r>
+        <w:t>at</w:t>
+      </w:r>
+      <w:r>
+        <w:t xml:space="preserve"> </w:t>
+      </w:r>
+      <w:r>
+        <w:t>opdatere</w:t>
+      </w:r>
+      <w:r>
+        <w:t xml:space="preserve"> data</w:t>
+      </w:r>
+      <w:r>
+        <w:t xml:space="preserve">, da personen som udviklede systemet </w:t>
+      </w:r>
+      <w:r>
+        <w:t>for Fog,</w:t>
+      </w:r>
+      <w:r>
+        <w:t xml:space="preserve"> ikke længere arbejde</w:t>
+      </w:r>
+      <w:r>
+        <w:t>r</w:t>
+      </w:r>
+      <w:r>
+        <w:t xml:space="preserve"> hos dem</w:t>
+      </w:r>
+      <w:r>
+        <w:t xml:space="preserve"> og udviklede det </w:t>
+      </w:r>
+      <w:r>
+        <w:t xml:space="preserve">ikke med </w:t>
+      </w:r>
+      <w:r>
+        <w:t>henblik</w:t>
+      </w:r>
+      <w:r>
+        <w:t xml:space="preserve"> på, at det skulle være relevant</w:t>
+      </w:r>
+      <w:r>
+        <w:t xml:space="preserve"> på daværende tidspunkt. Den tidligere ansat, som udviklede systemet, havde en virksomhed ved navnet </w:t>
+      </w:r>
+      <w:r>
+        <w:t>Bergman IT-service</w:t>
+      </w:r>
+      <w:r>
+        <w:t>, som må antages ikke at eksistere længer, da Fog ikke har haft mulighed for at opdatere deres software.</w:t>
+      </w:r>
+      <w:r>
+        <w:t xml:space="preserve"> </w:t>
+      </w:r>
+      <w:r>
+        <w:t>Fog har dog forsøgt sig med at få opdatere</w:t>
+      </w:r>
+      <w:r>
+        <w:t>t</w:t>
+      </w:r>
+      <w:r>
+        <w:t xml:space="preserve"> deres nuværende system, hvilket kostede dem i omegnen af 1 million kr., men da det ikke kunne tale med det gamle system, var de nødsaget til at bibeholde deres nuværende system, hvilket må siges at have været en dyr læringsproces.</w:t>
+      </w:r>
+    </w:p>
+    <w:p/>
+    <w:p>
+      <w:r>
+        <w:lastRenderedPageBreak/>
+        <w:t xml:space="preserve">Fog kan forvente at få alle deres ønsker opfyldt ved brug af vores system, da vi har vedligeholdt de funktioner de er glade for, optimeret dem og endda tilføjet nye funktioner. </w:t>
+      </w:r>
+      <w:r>
+        <w:t>Inden der vil blive forklaret hvordan vores system opfylder Fogs forventninger, vil vi først give et overblik over hvordan deres system virker på nuværende tidspunkt.</w:t>
+      </w:r>
+    </w:p>
+    <w:p/>
+    <w:p>
+      <w:r>
+        <w:t xml:space="preserve">Fog ikke mulighed for at kunne rette data i deres nuværende system. Det vil sige at man som Fog medarbejder, kun har mulighed for at kunne ændre i den samlede pris ved hjælp af en dækningsgrad. Der er ikke mulighed for at kunne ændre i </w:t>
+      </w:r>
+      <w:r>
+        <w:t>materialevalg</w:t>
+      </w:r>
+      <w:r>
+        <w:t xml:space="preserve">, mål </w:t>
+      </w:r>
+      <w:r>
+        <w:t>eller</w:t>
+      </w:r>
+      <w:r>
+        <w:t xml:space="preserve"> antal. Oven i det er der fejl i</w:t>
+      </w:r>
+      <w:r>
+        <w:t xml:space="preserve"> den</w:t>
+      </w:r>
+      <w:r>
+        <w:t xml:space="preserve"> tekst</w:t>
+      </w:r>
+      <w:r>
+        <w:t xml:space="preserve">, som fortæller en medarbejder, hvilke mål og </w:t>
+      </w:r>
+      <w:r>
+        <w:t>materiale</w:t>
+      </w:r>
+      <w:r>
+        <w:t>, som skal bruges til</w:t>
+      </w:r>
+      <w:r>
+        <w:t xml:space="preserve"> en</w:t>
+      </w:r>
+      <w:r>
+        <w:t xml:space="preserve"> kundes forespørgsel på en</w:t>
+      </w:r>
+      <w:r>
+        <w:t xml:space="preserve"> carport. </w:t>
+      </w:r>
+      <w:r>
+        <w:t>Det skal dog siges at selvom der er fejl i teksten virker systemet stadig</w:t>
+      </w:r>
+      <w:r>
+        <w:t>t</w:t>
+      </w:r>
+      <w:r>
+        <w:t xml:space="preserve">, som forventet, da </w:t>
+      </w:r>
+      <w:r>
+        <w:t>de ansatte</w:t>
+      </w:r>
+      <w:r>
+        <w:t xml:space="preserve"> kender til denne fejl</w:t>
+      </w:r>
+      <w:r>
+        <w:t>.</w:t>
+      </w:r>
+      <w:r>
+        <w:t xml:space="preserve"> </w:t>
+      </w:r>
+    </w:p>
+    <w:p/>
+    <w:p>
+      <w:r>
+        <w:t>Når en forespørgsel på en carport bliver sendt til Fog</w:t>
+      </w:r>
+      <w:r>
+        <w:t>,</w:t>
+      </w:r>
+      <w:r>
+        <w:t xml:space="preserve"> som bliver modtaget via </w:t>
+      </w:r>
+      <w:r>
+        <w:t>e-mail</w:t>
+      </w:r>
+      <w:r>
+        <w:t>,</w:t>
+      </w:r>
+      <w:r>
+        <w:t xml:space="preserve"> skal en medarbejder selv ind og genindtaste forespørgslens mål</w:t>
+      </w:r>
+      <w:r>
+        <w:t xml:space="preserve"> for at kunne generere en stykliste</w:t>
+      </w:r>
+      <w:r>
+        <w:t xml:space="preserve">, </w:t>
+      </w:r>
+      <w:r>
+        <w:t>arbejdstegning</w:t>
+      </w:r>
+      <w:r>
+        <w:t xml:space="preserve"> og pris</w:t>
+      </w:r>
+      <w:r>
+        <w:t xml:space="preserve"> til kunden. Herfra kan Fog tage stilling til om det er realistiske mål kunden forespørger</w:t>
+      </w:r>
+      <w:r>
+        <w:t xml:space="preserve"> og om det er noget kunden selv, har mulighed for at bygge. Da visse kunder ikke selv har mulighed for at bygge deres egen carport, har Fog kontakt til flere tømrer, som har været med til at bygge disse carporte i mange år, </w:t>
+      </w:r>
+      <w:r>
+        <w:t>hvilket gør det nemt for Fog at udregne</w:t>
+      </w:r>
+      <w:r>
+        <w:t xml:space="preserve"> en kostpris</w:t>
+      </w:r>
+      <w:r>
+        <w:t>. Det opnås kun pga. deres store erfaring indenfor faget.</w:t>
+      </w:r>
+    </w:p>
+    <w:p/>
+    <w:p>
+      <w:r>
+        <w:t>Ved at gøre brug af vores IT-system ville Fog få en opdatering af deres system, samt få indfriet deres forventninger i form af en optimering af deres nuværende proces og håndtering af salg af deres carporte.</w:t>
+      </w:r>
+    </w:p>
+    <w:p>
+      <w:r>
+        <w:t xml:space="preserve">Vores system </w:t>
+      </w:r>
+      <w:r>
+        <w:t>er udviklet på sådan en måde, at</w:t>
+      </w:r>
+      <w:r>
+        <w:t xml:space="preserve"> en kunde ikke har mulighed for at vælge urealistiske mål, da vi har indsat kriterier for diverse valg af mål, en kunde kan foretage sig ved deres forespørgsel. Derudover skal man ikke genindtaste en kundes forespørgsel for at få udregnet en stykliste med pris, samlet pris og arbejdstegninger, da systemet tager sig af alle disse ting lige så snart en kunde sender sin forespørgsel.</w:t>
+      </w:r>
+    </w:p>
+    <w:p/>
+    <w:p>
+      <w:r>
+        <w:t>Til sidst skal der kort nævnes, at en medarbejder har mulighed for at rette i alt det data der høre til en forespørgsel, da vores system har fuldt adgang til en database, hvor man kan ændre i alt data, men man skal dog have de rigtige rettigheder og adgang</w:t>
+      </w:r>
+      <w:r>
+        <w:t>. Det vil sige at d</w:t>
+      </w:r>
+      <w:r>
+        <w:t>et kun</w:t>
+      </w:r>
+      <w:r>
+        <w:t xml:space="preserve"> er</w:t>
+      </w:r>
+      <w:r>
+        <w:t xml:space="preserve"> tilegnet en administrator af systemet. </w:t>
+      </w:r>
+    </w:p>
+    <w:p/>
+    <w:p>
+      <w:r>
+        <w:t xml:space="preserve">Alt i alt kan man sige at Fog forventer at digitalisere de daglige arbejdsgange, samt optimere </w:t>
+      </w:r>
+      <w:r>
+        <w:t>de ansattes</w:t>
+      </w:r>
+      <w:r>
+        <w:t xml:space="preserve"> brug af </w:t>
+      </w:r>
+      <w:r>
+        <w:t>deres</w:t>
+      </w:r>
+      <w:r>
+        <w:t xml:space="preserve"> tid</w:t>
+      </w:r>
+      <w:r>
+        <w:t xml:space="preserve">, hvilket vil være med til at optimere virksomhedens </w:t>
+      </w:r>
+      <w:r>
+        <w:t>omsætning</w:t>
+      </w:r>
+      <w:r>
+        <w:t xml:space="preserve">. </w:t>
+      </w:r>
+    </w:p>
+    <w:p/>
+    <w:p/>
+    <w:p>
+      <w:pPr>
         <w:pStyle w:val="Overskrift2"/>
       </w:pPr>
       <w:bookmarkStart w:id="12" w:name="_Toc41589574"/>
       <w:r>
+        <w:t>4</w:t>
+      </w:r>
+      <w:r>
+        <w:t>.</w:t>
+      </w:r>
+      <w:r>
+        <w:t>2</w:t>
+      </w:r>
+      <w:r>
+        <w:t xml:space="preserve"> Arbejdsgange der skal IT-støttes</w:t>
+      </w:r>
+      <w:bookmarkEnd w:id="12"/>
+    </w:p>
+    <w:p/>
+    <w:p>
+      <w:r>
+        <w:t xml:space="preserve">Som nævnt tidligere, har virksomheden Johannes Fog givet os en opgave, hvor et nyt IT-system skal udarbejdes for dem. Fog har flere ønsker og forventninger til deres nye system. </w:t>
+      </w:r>
+    </w:p>
+    <w:p>
+      <w:r>
+        <w:t>Inden vi dog kan starte på at udvikle deres nye IT-system, skal der designes og udarbejdes et website, da vi på denne måde får mulighed for at binde vores system sammen med en dedikeret server, hvilket vil strømline hele deres proces og gøre det hele dynamisk. Vi har i dette tilfælde valgt at holde os tæt op af deres nuværende design og samme farvevalg, da det er Fogs identitet</w:t>
+      </w:r>
+    </w:p>
+    <w:p/>
+    <w:p>
+      <w:r>
         <w:lastRenderedPageBreak/>
-        <w:t>4</w:t>
+        <w:t xml:space="preserve">Før vores IT-system blev </w:t>
+      </w:r>
+      <w:r>
+        <w:t>udarbejdet</w:t>
+      </w:r>
+      <w:r>
+        <w:t xml:space="preserve"> for Johannes Fog</w:t>
+      </w:r>
+      <w:r>
+        <w:t xml:space="preserve"> var en bruger af systemet nød til at fysisk være til stede på lokationen</w:t>
+      </w:r>
+      <w:r>
+        <w:t xml:space="preserve"> af det installeret software</w:t>
+      </w:r>
+      <w:r>
+        <w:t>, da det hele blev kørt</w:t>
+      </w:r>
+      <w:r>
+        <w:t xml:space="preserve"> på en</w:t>
+      </w:r>
+      <w:r>
+        <w:t xml:space="preserve"> lokal</w:t>
+      </w:r>
+      <w:r>
+        <w:t xml:space="preserve"> klient</w:t>
+      </w:r>
+      <w:r>
+        <w:t xml:space="preserve">. Derudover havde </w:t>
+      </w:r>
+      <w:r>
+        <w:t>bruger af systemet</w:t>
+      </w:r>
+      <w:r>
+        <w:t xml:space="preserve"> ikke mulighed for at kunne rette i information vedrørende deres udvalg</w:t>
+      </w:r>
+      <w:r>
+        <w:t xml:space="preserve"> som e</w:t>
+      </w:r>
+      <w:r>
+        <w:t>n kunde</w:t>
+      </w:r>
+      <w:r>
+        <w:t xml:space="preserve"> havde forespurgt og man kunne tilmed ikke rette i det </w:t>
+      </w:r>
+      <w:r>
+        <w:t xml:space="preserve">udvalg Fog selv havde til rådighed i form af </w:t>
+      </w:r>
+      <w:r>
+        <w:t>materiale</w:t>
+      </w:r>
+      <w:r>
+        <w:t xml:space="preserve">, længde og antal. Pris havde en medarbejde selv mulighed for at tilrette, men der nævnes ikke om man havde mulighed for at rette i </w:t>
+      </w:r>
+      <w:r>
+        <w:t>materiale</w:t>
+      </w:r>
+      <w:r>
+        <w:t xml:space="preserve"> priser. Kun at man kan rette i total prisen ved at ændre på dækningsgraden.</w:t>
+      </w:r>
+      <w:r>
+        <w:t xml:space="preserve"> Dette gjorde det meget statiks og derved var der ikke m</w:t>
+      </w:r>
+      <w:r>
+        <w:t>ange</w:t>
+      </w:r>
+      <w:r>
+        <w:t xml:space="preserve"> mulighed</w:t>
+      </w:r>
+      <w:r>
+        <w:t>er</w:t>
+      </w:r>
+      <w:r>
+        <w:t xml:space="preserve"> for at rette en eventuel fejl i ordren eller </w:t>
+      </w:r>
+      <w:r>
+        <w:t xml:space="preserve">i </w:t>
+      </w:r>
+      <w:r>
+        <w:t>systemet</w:t>
+      </w:r>
+      <w:r>
+        <w:t>s indhold</w:t>
       </w:r>
       <w:r>
         <w:t>.</w:t>
       </w:r>
       <w:r>
-        <w:t>2</w:t>
-      </w:r>
-      <w:r>
-        <w:t xml:space="preserve"> Arbejdsgange der skal IT-støttes</w:t>
-      </w:r>
-      <w:bookmarkEnd w:id="12"/>
+        <w:t xml:space="preserve"> </w:t>
+      </w:r>
+      <w:r>
+        <w:t xml:space="preserve">Ved udregninger af </w:t>
+      </w:r>
+      <w:r>
+        <w:t>materiale</w:t>
+      </w:r>
+      <w:r>
+        <w:t>, som f.eks. antal af stolper og spær</w:t>
+      </w:r>
+      <w:r>
+        <w:t xml:space="preserve"> </w:t>
+      </w:r>
+      <w:r>
+        <w:t>tog Fogs system udgangspunkt i forældet</w:t>
+      </w:r>
+      <w:r>
+        <w:t xml:space="preserve"> tabel</w:t>
+      </w:r>
+      <w:r>
+        <w:t>. Det var stadigt sikkert, efter Fogs menings, da d</w:t>
+      </w:r>
+      <w:r>
+        <w:t>eres udregninger af mål</w:t>
+      </w:r>
+      <w:r>
+        <w:t xml:space="preserve"> og tryk</w:t>
+      </w:r>
+      <w:r>
+        <w:t xml:space="preserve"> </w:t>
+      </w:r>
+      <w:r>
+        <w:t>var</w:t>
+      </w:r>
+      <w:r>
+        <w:t xml:space="preserve"> foretaget</w:t>
+      </w:r>
+      <w:r>
+        <w:t xml:space="preserve"> med ”livrem og seler”. Til sidst skal det nævnes at de ikke havde mulighed for at kunne sende en status på en forespørgsel. Det vil sige at systemet ikke automatisk fik </w:t>
+      </w:r>
+      <w:r>
+        <w:t>til</w:t>
+      </w:r>
+      <w:r>
+        <w:t>sendt en mail til en kunde angående deres forespørgsel på en ordre</w:t>
+      </w:r>
+      <w:r>
+        <w:t xml:space="preserve">, </w:t>
+      </w:r>
+      <w:r>
+        <w:t>eventuelle rettelser og tilbud, som Fog ville kunne give til kunden.</w:t>
+      </w:r>
+      <w:r>
+        <w:t xml:space="preserve"> Alt dette blev udført via et opkald</w:t>
+      </w:r>
+      <w:r>
+        <w:t xml:space="preserve">, når en ansat havde set på </w:t>
+      </w:r>
+      <w:r>
+        <w:t xml:space="preserve">en </w:t>
+      </w:r>
+      <w:r>
+        <w:t>forespørgsel.</w:t>
+      </w:r>
+      <w:r>
+        <w:t xml:space="preserve"> </w:t>
+      </w:r>
     </w:p>
     <w:p/>
     <w:p>
       <w:r>
-        <w:t xml:space="preserve">Før vores IT-system blev </w:t>
-      </w:r>
-      <w:r>
-        <w:t>udarbejdet</w:t>
-      </w:r>
-      <w:r>
-        <w:t xml:space="preserve"> for Johannes Fog</w:t>
-      </w:r>
-      <w:r>
-        <w:t xml:space="preserve"> var en bruger af systemet nød til at fysisk være til stede på lokationen</w:t>
-      </w:r>
-      <w:r>
-        <w:t xml:space="preserve"> af det installeret software</w:t>
-      </w:r>
-      <w:r>
-        <w:t xml:space="preserve">, da det hele blev kørt lokalt. Derudover havde </w:t>
-      </w:r>
-      <w:r>
-        <w:t>bruger af systemet</w:t>
-      </w:r>
-      <w:r>
-        <w:t xml:space="preserve"> ikke mulighed for at kunne rette i information vedrørende deres udvalg</w:t>
-      </w:r>
-      <w:r>
-        <w:t xml:space="preserve"> som e</w:t>
-      </w:r>
-      <w:r>
-        <w:t>n kunde</w:t>
-      </w:r>
-      <w:r>
-        <w:t xml:space="preserve"> havde forespurgt og man kunne tilmed ikke rette i det </w:t>
-      </w:r>
-      <w:r>
-        <w:t>udvalg Fog selv havde til rådighed i form af materielle, længde og antal. Pris havde en medarbejde selv mulighed for at tilrette, men der nævnes ikke om man havde mulighed for at rette i materielle priser. Kun at man kan rette i total prisen ved at ændre på dækningsgraden.</w:t>
-      </w:r>
-      <w:r>
-        <w:t xml:space="preserve"> Dette gjorde det meget statiks og derved var der ikke m</w:t>
-      </w:r>
-      <w:r>
-        <w:t>ange</w:t>
-      </w:r>
-      <w:r>
-        <w:t xml:space="preserve"> mulighed</w:t>
-      </w:r>
-      <w:r>
-        <w:t>er</w:t>
-      </w:r>
-      <w:r>
-        <w:t xml:space="preserve"> for at rette en eventuel fejl i ordren eller </w:t>
-      </w:r>
-      <w:r>
-        <w:t xml:space="preserve">i </w:t>
-      </w:r>
-      <w:r>
-        <w:t>systemet</w:t>
-      </w:r>
-      <w:r>
-        <w:t>s indhold</w:t>
-      </w:r>
-      <w:r>
-        <w:t>.</w:t>
-      </w:r>
-      <w:r>
-        <w:t xml:space="preserve"> </w:t>
-      </w:r>
-      <w:r>
-        <w:t>Ved udregninger af materi</w:t>
-      </w:r>
-      <w:r>
-        <w:t>el</w:t>
-      </w:r>
-      <w:r>
-        <w:t>le</w:t>
-      </w:r>
-      <w:r>
-        <w:t>, som f.eks. antal af stolper og spær</w:t>
-      </w:r>
-      <w:r>
-        <w:t xml:space="preserve"> </w:t>
-      </w:r>
-      <w:r>
-        <w:t>tog Fogs system udgangspunkt i forældet</w:t>
-      </w:r>
-      <w:r>
-        <w:t xml:space="preserve"> tabel</w:t>
-      </w:r>
-      <w:r>
-        <w:t>. Det var stadigt sikkert, efter Fogs menings, da d</w:t>
-      </w:r>
-      <w:r>
-        <w:t xml:space="preserve">eres udregninger af mål </w:t>
-      </w:r>
-      <w:r>
-        <w:t>var</w:t>
-      </w:r>
-      <w:r>
-        <w:t xml:space="preserve"> foretaget</w:t>
-      </w:r>
-      <w:r>
-        <w:t xml:space="preserve"> med ”livrem og seler”. Til sidst skal det nævnes at de ikke havde mulighed for at kunne sende en status på en forespørgsel. Det vil sige at systemet ikke automatisk fik </w:t>
-      </w:r>
-      <w:r>
-        <w:t>til</w:t>
-      </w:r>
-      <w:r>
-        <w:t>sendt en mail til en kunde angående deres forespørgsel på en ordre</w:t>
-      </w:r>
-      <w:r>
-        <w:t xml:space="preserve">, </w:t>
-      </w:r>
-      <w:r>
-        <w:t>eventuelle rettelser og tilbud, som Fog ville kunne give til kunden.</w:t>
-      </w:r>
-      <w:r>
-        <w:t xml:space="preserve"> Alt dette blev udført via et opkald.</w:t>
+        <w:t xml:space="preserve">Hos Fog forventer man at der kan ses en oversigt over hvilke forespørgsler de har fra deres kunder. Hertil skal man have mulighed for at kunne se en kundes information. Derudover skal man kunne se status på deres forespørgsler, da det giver en Fog medarbejder mulighed for at kunne tage stilling til en forespørgsel. Grunden til, at der skal være et statusfelt, er at en medarbejder kan se hvor langt forespørgslen er i forløbet og ved hvornår en sælger eller byggemester skal kontakte kunden, med henblik på mersalg eller konstruktions rettelser. Fog nævner selv denne proces kan virke lidt gammeldags og langsomlig, men det er noget de godt kan lide at forholde sig til, hvilket vi ikke ville ændre på. Det vil sige at selvom alt i vores system er automatiseret, skal en medarbejde stadig ind og læse en forespørgsel for derved at kunne acceptere eller rette for at kunne opfylde kundens behov. Herfra kan man sende en kvittering til en kunde i form af en e-mail. Fog kan herved sideløbende ringe til kunden for at fastholde deres ønskede kontakt med henblik på mersalg og ændringer. </w:t>
       </w:r>
     </w:p>
     <w:p/>
     <w:p>
       <w:r>
+        <w:t>Da alt data kommer fra en database, har Fog også mulighed for at rette i deres data. Det vil sige at man som Fog medarbejde har jeg mulighed for at ændre i materialevalg, længde, antal og pris. Dette er muligt, da vi forholder os til de fire grundlæggende funktioner i en database applikation. Kort sagt kaldes det CRUD og står for create, read, update og delete.</w:t>
+      </w:r>
+    </w:p>
+    <w:p/>
+    <w:p>
+      <w:r>
+        <w:t xml:space="preserve">Før en Fog medarbejder modtager en kundes forespørgsel bliver valg af materiale, længder, antal og pris udregnet, så en medarbejder ikke selv skal sidde og regne sig frem til det eller genindtaste mål, som er tilfældet på nuværende tidspunkt. Alt er udregnet efter byggeregler og efter en opdateret tabel med mål og tryk, så man kan være sikker på, at carporten holder når den er færdigbygget. </w:t>
+      </w:r>
+    </w:p>
+    <w:p/>
+    <w:p>
+      <w:r>
         <w:t>Efter udviklingen af det vores system skal man ikke længere være fysisk til stede</w:t>
       </w:r>
       <w:r>
         <w:t>, hvor systemets software er installeret,</w:t>
       </w:r>
       <w:r>
-        <w:t xml:space="preserve"> for at kunne ændre i systemet. Alt foregår ved hjælp af en dedikeret server og behøver ikke software installeret lokalt. Alt en bruger af systemet har brug for er en forbindelse til internettet. Herudover er der mulighed for at kunne ændre i mål, </w:t>
+        <w:t xml:space="preserve"> for at kunne ændre i systemet. Alt foregår ved hjælp af en dedikeret server og behøver ikke software installeret </w:t>
+      </w:r>
+      <w:r>
+        <w:t>på en lokal klient</w:t>
+      </w:r>
+      <w:r>
+        <w:t xml:space="preserve">. Alt en bruger af systemet har brug for er en forbindelse til internettet. Herudover er der mulighed for at kunne ændre i mål, </w:t>
       </w:r>
       <w:r>
         <w:t>materialevalg</w:t>
@@ -6670,6 +6764,7 @@
     <w:p/>
     <w:p/>
     <w:p/>
+    <w:p/>
     <w:p>
       <w:pPr>
         <w:pStyle w:val="Overskrift1"/>
@@ -6683,138 +6778,40 @@
       </w:r>
       <w:bookmarkEnd w:id="13"/>
     </w:p>
-    <w:p>
-      <w:pPr>
+    <w:p/>
+    <w:p>
+      <w:r>
+        <w:t>Scrum er, som nævnt i introen af dette kapitel, en agil udviklingsmetode, der har stor fokus på ledelsen af projektet. Strukturen i scrum består i af at først har man et product backlog meeting med sin product owner, sprint meeting med sit team, daily meeting med sit team, sprint review meeting med sit team for så at afslutte hele ens forløb med retrospective meeting. Mere om dette i afsnit</w:t>
+      </w:r>
+      <w:r>
         <w:rPr>
           <w:i/>
           <w:iCs/>
         </w:rPr>
-      </w:pPr>
+        <w:t xml:space="preserve"> Process.</w:t>
+      </w:r>
+    </w:p>
+    <w:p/>
+    <w:p>
+      <w:r>
+        <w:t xml:space="preserve">Under vores forløb har vi haft fokus på følgende user stories, fra vores product backlog, som er blevet godkendt af en product owner, der var tilknyttet vores gruppe. </w:t>
+      </w:r>
       <w:r>
         <w:rPr>
           <w:i/>
           <w:iCs/>
         </w:rPr>
-        <w:t>Dette afsnit skal beskrive de user-stories der er aftalt med product-owner. Det er vigtigt at I har en håndfuld userstories som er lavet fuldt ud, dvs:</w:t>
-      </w:r>
-    </w:p>
-    <w:p>
-      <w:pPr>
+        <w:t xml:space="preserve">Se </w:t>
+      </w:r>
+      <w:r>
+        <w:t>afsnittet</w:t>
+      </w:r>
+      <w:r>
         <w:rPr>
           <w:i/>
           <w:iCs/>
         </w:rPr>
-      </w:pPr>
-    </w:p>
-    <w:p>
-      <w:pPr>
-        <w:rPr>
-          <w:i/>
-          <w:iCs/>
-        </w:rPr>
-      </w:pPr>
-      <w:r>
-        <w:rPr>
-          <w:i/>
-          <w:iCs/>
-        </w:rPr>
-        <w:t xml:space="preserve">    der er beskrevet how-to-demo</w:t>
-      </w:r>
-    </w:p>
-    <w:p>
-      <w:pPr>
-        <w:rPr>
-          <w:i/>
-          <w:iCs/>
-        </w:rPr>
-      </w:pPr>
-      <w:r>
-        <w:rPr>
-          <w:i/>
-          <w:iCs/>
-        </w:rPr>
-        <w:t xml:space="preserve">    der er brudt ned i tasks</w:t>
-      </w:r>
-    </w:p>
-    <w:p>
-      <w:pPr>
-        <w:rPr>
-          <w:i/>
-          <w:iCs/>
-        </w:rPr>
-      </w:pPr>
-      <w:r>
-        <w:rPr>
-          <w:i/>
-          <w:iCs/>
-        </w:rPr>
-        <w:t xml:space="preserve">    der er lavet et estimat</w:t>
-      </w:r>
-    </w:p>
-    <w:p>
-      <w:pPr>
-        <w:rPr>
-          <w:i/>
-          <w:iCs/>
-        </w:rPr>
-      </w:pPr>
-    </w:p>
-    <w:p>
-      <w:pPr>
-        <w:rPr>
-          <w:i/>
-          <w:iCs/>
-        </w:rPr>
-      </w:pPr>
-      <w:r>
-        <w:rPr>
-          <w:i/>
-          <w:iCs/>
-        </w:rPr>
-        <w:t>Den fulde produkt backlog kan ligge som appendix.</w:t>
-      </w:r>
-    </w:p>
-    <w:p>
-      <w:pPr>
-        <w:rPr>
-          <w:i/>
-          <w:iCs/>
-        </w:rPr>
-      </w:pPr>
-    </w:p>
-    <w:p>
-      <w:r>
-        <w:t xml:space="preserve">Scrum er, som nævnt i introen af dette kapitel, en agil udviklingsmetode, der har stor fokus på ledelsen af projektet. Strukturen i scrum består i af at først har man et product backlog meeting med sin product owner, sprint meeting med sit team, daily meeting med sit team, sprint review meeting med sit team for så at afslutte hele ens forløb med retrospective meeting. Mere om dette i afsnit </w:t>
-      </w:r>
-      <w:r>
-        <w:rPr>
-          <w:i/>
-          <w:iCs/>
-        </w:rPr>
-        <w:t>12 Process.</w:t>
-      </w:r>
-    </w:p>
-    <w:p/>
-    <w:p>
-      <w:r>
-        <w:t xml:space="preserve">Under vores forløb har vi haft fokus på følgende user stories, fra vores product backlog, som er blevet godkendt af en product owner, der var tilknyttet vores gruppe. </w:t>
-      </w:r>
-      <w:r>
-        <w:rPr>
-          <w:i/>
-          <w:iCs/>
-        </w:rPr>
-        <w:t xml:space="preserve">Se </w:t>
-      </w:r>
-      <w:r>
-        <w:t xml:space="preserve">afsnittet </w:t>
-      </w:r>
-      <w:r>
-        <w:rPr>
-          <w:i/>
-          <w:iCs/>
-        </w:rPr>
-        <w:t xml:space="preserve">14 Appendix </w:t>
+        <w:t xml:space="preserve"> Appendix </w:t>
       </w:r>
       <w:r>
         <w:t>for at få et overblik over alle vores user stories og de tilhørende tasks.</w:t>
@@ -6845,7 +6842,6 @@
         <w:rPr>
           <w:rFonts w:cstheme="minorHAnsi"/>
         </w:rPr>
-        <w:lastRenderedPageBreak/>
         <w:t>#21 Kunde: Forespørgsel på spec. carport (basic)</w:t>
       </w:r>
     </w:p>
@@ -7262,6 +7258,7 @@
           <w:b/>
           <w:bCs/>
         </w:rPr>
+        <w:lastRenderedPageBreak/>
         <w:t>#15 Fog: Generering af tegning</w:t>
       </w:r>
     </w:p>
@@ -7593,7 +7590,6 @@
         <w:rPr>
           <w:rFonts w:cstheme="minorHAnsi"/>
         </w:rPr>
-        <w:lastRenderedPageBreak/>
         <w:t>Således at jeg kan modtage et tilbud på samme.</w:t>
       </w:r>
     </w:p>
@@ -8156,6 +8152,7 @@
         <w:rPr>
           <w:rFonts w:cstheme="minorHAnsi"/>
         </w:rPr>
+        <w:lastRenderedPageBreak/>
         <w:tab/>
       </w:r>
       <w:r>
@@ -8386,7 +8383,6 @@
         <w:rPr>
           <w:rFonts w:cstheme="minorHAnsi"/>
         </w:rPr>
-        <w:lastRenderedPageBreak/>
         <w:t>Dynamiske tegninger af kundens forespørgsler skal</w:t>
       </w:r>
       <w:r>
@@ -8736,6 +8732,7 @@
         <w:rPr>
           <w:noProof/>
         </w:rPr>
+        <w:lastRenderedPageBreak/>
         <w:drawing>
           <wp:inline distT="0" distB="0" distL="0" distR="0" wp14:anchorId="1C144623" wp14:editId="14439FD1">
             <wp:extent cx="2673958" cy="1711037"/>
@@ -9408,6 +9405,7 @@
           <w:rFonts w:cstheme="minorHAnsi"/>
           <w:noProof/>
         </w:rPr>
+        <w:lastRenderedPageBreak/>
         <w:drawing>
           <wp:inline distT="0" distB="0" distL="0" distR="0" wp14:anchorId="5530BF52" wp14:editId="79390A40">
             <wp:extent cx="6120130" cy="977900"/>
@@ -9765,7 +9763,6 @@
           <w:rFonts w:cstheme="minorHAnsi"/>
           <w:lang w:val="en-US"/>
         </w:rPr>
-        <w:lastRenderedPageBreak/>
         <w:t>Back end: XL</w:t>
       </w:r>
     </w:p>
@@ -10337,7 +10334,6 @@
           <w:i/>
           <w:iCs/>
         </w:rPr>
-        <w:lastRenderedPageBreak/>
         <w:t xml:space="preserve">    Diagram over hele modellen. Det er vigtigt at få plads til alle tabeller og alle relationer. Det kan så betyde at man ikke kan få plads til alle attributter på de enkelte tabeller. Dem kan man slå op i databasen, så det er ikke så vigtigt</w:t>
       </w:r>
     </w:p>
@@ -10472,8 +10468,9 @@
           <w:bdr w:val="none" w:sz="0" w:space="0" w:color="auto" w:frame="1"/>
           <w:lang w:eastAsia="da-DK"/>
         </w:rPr>
+        <w:lastRenderedPageBreak/>
         <w:drawing>
-          <wp:anchor distT="0" distB="0" distL="114300" distR="114300" simplePos="0" relativeHeight="251658240" behindDoc="0" locked="0" layoutInCell="1" allowOverlap="1" wp14:anchorId="60EDF24A" wp14:editId="5142758D">
+          <wp:anchor distT="0" distB="0" distL="114300" distR="114300" simplePos="0" relativeHeight="251657216" behindDoc="0" locked="0" layoutInCell="1" allowOverlap="1" wp14:anchorId="60EDF24A" wp14:editId="5142758D">
             <wp:simplePos x="0" y="0"/>
             <wp:positionH relativeFrom="margin">
               <wp:align>right</wp:align>
@@ -10692,7 +10689,6 @@
           <w:color w:val="000000"/>
           <w:lang w:eastAsia="da-DK"/>
         </w:rPr>
-        <w:lastRenderedPageBreak/>
         <w:t>Klikker brugeren derimod på “Byg selv” (customerCarportCustomize) sendes brugeren en til en side hvor det gør det muligt for brugeren at bestille en carport med specielmål samt tagtype- og farve. Efter kunden har taste</w:t>
       </w:r>
       <w:r>
@@ -11087,6 +11083,7 @@
           <w:color w:val="000000"/>
           <w:lang w:eastAsia="da-DK"/>
         </w:rPr>
+        <w:lastRenderedPageBreak/>
         <w:t>Hvis Fog medarbejderen vil se samme kvittering som kunden kan han/hun trykke på “Se tilbud” og bliver dermed sendt til customerReceipt.jsp.</w:t>
       </w:r>
     </w:p>
@@ -11488,6 +11485,7 @@
     <w:p/>
     <w:p>
       <w:r>
+        <w:lastRenderedPageBreak/>
         <w:t xml:space="preserve">Lad os starte </w:t>
       </w:r>
       <w:r>
@@ -11506,264 +11504,552 @@
         <w:t>carport</w:t>
       </w:r>
       <w:r>
-        <w:t xml:space="preserve"> med fastlagt mål.</w:t>
+        <w:t xml:space="preserve"> med fastlagt</w:t>
+      </w:r>
+      <w:r>
+        <w:t>e</w:t>
+      </w:r>
+      <w:r>
+        <w:t xml:space="preserve"> mål.</w:t>
       </w:r>
       <w:r>
         <w:t xml:space="preserve"> </w:t>
       </w:r>
       <w:r>
-        <w:t>Her skulle man</w:t>
+        <w:t>Man</w:t>
+      </w:r>
+      <w:r>
+        <w:t xml:space="preserve"> skulle</w:t>
+      </w:r>
+      <w:r>
+        <w:t xml:space="preserve"> </w:t>
+      </w:r>
+      <w:r>
+        <w:t>kun</w:t>
+      </w:r>
+      <w:r>
+        <w:t>ne</w:t>
+      </w:r>
+      <w:r>
+        <w:t xml:space="preserve"> </w:t>
+      </w:r>
+      <w:r>
+        <w:t xml:space="preserve">være i stand til at </w:t>
+      </w:r>
+      <w:r>
+        <w:t>se en side med tekst og pris</w:t>
+      </w:r>
+      <w:r>
+        <w:t xml:space="preserve"> til den valgte carport. Herfra skulle man kunne navigere sig videre </w:t>
+      </w:r>
+      <w:r>
+        <w:t>til</w:t>
+      </w:r>
+      <w:r>
+        <w:t xml:space="preserve"> en anden</w:t>
+      </w:r>
+      <w:r>
+        <w:t xml:space="preserve"> side</w:t>
+      </w:r>
+      <w:r>
+        <w:t>,</w:t>
+      </w:r>
+      <w:r>
+        <w:t xml:space="preserve"> som skulle give en større</w:t>
+      </w:r>
+      <w:r>
+        <w:t xml:space="preserve"> og bedre</w:t>
+      </w:r>
+      <w:r>
+        <w:t xml:space="preserve"> oversigt over vores udvalg, samt bedre beskrivelse af den pågældende carport.</w:t>
+      </w:r>
+      <w:r>
+        <w:t xml:space="preserve"> Vi formået dog ikke at få henstillet tid til at få taget os af den del. Det var dog ikke en user story, men bestemt noget vi godt kunne have tænkt os, at have haft med ind over vores projekt.</w:t>
+      </w:r>
+      <w:r>
+        <w:t xml:space="preserve"> </w:t>
+      </w:r>
+      <w:r>
+        <w:t>Vi havde stor fokus på de</w:t>
+      </w:r>
+      <w:r>
+        <w:t>n</w:t>
+      </w:r>
+      <w:r>
+        <w:t xml:space="preserve"> dynamiske </w:t>
+      </w:r>
+      <w:r>
+        <w:t xml:space="preserve">del </w:t>
+      </w:r>
+      <w:r>
+        <w:t xml:space="preserve">ved at kunne bygge sin egen carport </w:t>
+      </w:r>
+      <w:r>
+        <w:t xml:space="preserve">og </w:t>
+      </w:r>
+      <w:r>
+        <w:t>at kunne få genere</w:t>
+      </w:r>
+      <w:r>
+        <w:t>ret</w:t>
+      </w:r>
+      <w:r>
+        <w:t xml:space="preserve"> arbejdstegninger dynamisk til den pågældende forespørgsel. </w:t>
+      </w:r>
+    </w:p>
+    <w:p>
+      <w:r>
+        <w:t>Vi kan kort nævne hvad vi kunne have gjort kodemæssigt, da det ikke er det mest komplekse</w:t>
+      </w:r>
+      <w:r>
+        <w:t>,</w:t>
+      </w:r>
+      <w:r>
+        <w:t xml:space="preserve"> der skulle til for at </w:t>
+      </w:r>
+      <w:r>
+        <w:t>komme i mål med denne opgave.</w:t>
+      </w:r>
+      <w:r>
+        <w:t xml:space="preserve"> Vi skulle starte med at lave input felter,</w:t>
+      </w:r>
+      <w:r>
+        <w:t xml:space="preserve"> på .jsp siden,</w:t>
+      </w:r>
+      <w:r>
+        <w:t xml:space="preserve"> </w:t>
+      </w:r>
+      <w:r>
+        <w:t>for at</w:t>
+      </w:r>
+      <w:r>
+        <w:t xml:space="preserve"> en kunde kunne </w:t>
+      </w:r>
+      <w:r>
+        <w:t>indtaste</w:t>
+      </w:r>
+      <w:r>
+        <w:t xml:space="preserve"> information </w:t>
+      </w:r>
+      <w:r>
+        <w:t>om</w:t>
+      </w:r>
+      <w:r>
+        <w:t xml:space="preserve"> personens</w:t>
+      </w:r>
+      <w:r>
+        <w:t xml:space="preserve"> navn, adresse, t</w:t>
+      </w:r>
+      <w:r>
+        <w:t>e</w:t>
+      </w:r>
+      <w:r>
+        <w:t>l</w:t>
+      </w:r>
+      <w:r>
+        <w:t>e</w:t>
+      </w:r>
+      <w:r>
+        <w:t>f</w:t>
+      </w:r>
+      <w:r>
+        <w:t>on</w:t>
+      </w:r>
+      <w:r>
+        <w:t xml:space="preserve">, </w:t>
+      </w:r>
+      <w:r>
+        <w:t>e-mail</w:t>
+      </w:r>
+      <w:r>
+        <w:t xml:space="preserve"> og en eventuel kommentar til købet. Herfra skulle man fra sin kaldte java klasse sendes</w:t>
+      </w:r>
+      <w:r>
+        <w:t xml:space="preserve"> til</w:t>
+      </w:r>
+      <w:r>
+        <w:t xml:space="preserve"> </w:t>
+      </w:r>
+      <w:r>
+        <w:t>L</w:t>
+      </w:r>
+      <w:r>
+        <w:t>ogic</w:t>
+      </w:r>
+      <w:r>
+        <w:t>F</w:t>
+      </w:r>
+      <w:r>
+        <w:t xml:space="preserve">acade, som sender ens kald videre til </w:t>
+      </w:r>
+      <w:r>
+        <w:t>DataMapper klassen</w:t>
+      </w:r>
+      <w:r>
+        <w:t xml:space="preserve"> for til sidst at ramme en </w:t>
+      </w:r>
+      <w:r>
+        <w:t xml:space="preserve">metode med en </w:t>
+      </w:r>
+      <w:r>
+        <w:t xml:space="preserve">INSERT query, som vi allerede havde lavet til vores </w:t>
+      </w:r>
+      <w:r>
+        <w:t xml:space="preserve">byg selv forespørgsler. </w:t>
+      </w:r>
+      <w:r>
+        <w:t>Den nødvendige information</w:t>
+      </w:r>
+      <w:r>
+        <w:t>,</w:t>
+      </w:r>
+      <w:r>
+        <w:t xml:space="preserve"> </w:t>
+      </w:r>
+      <w:r>
+        <w:t>som</w:t>
+      </w:r>
+      <w:r>
+        <w:t xml:space="preserve"> skulle sende</w:t>
+      </w:r>
+      <w:r>
+        <w:t>s</w:t>
+      </w:r>
+      <w:r>
+        <w:t xml:space="preserve"> videre</w:t>
+      </w:r>
+      <w:r>
+        <w:t xml:space="preserve"> sendes</w:t>
+      </w:r>
+      <w:r>
+        <w:t xml:space="preserve"> via </w:t>
+      </w:r>
+      <w:r>
+        <w:t xml:space="preserve">metode </w:t>
+      </w:r>
+      <w:r>
+        <w:t>parameterne</w:t>
+      </w:r>
+      <w:r>
+        <w:t>, rammer en</w:t>
+      </w:r>
+      <w:r>
+        <w:t xml:space="preserve"> metode i DataMapper </w:t>
+      </w:r>
+      <w:r>
+        <w:t>klassen, med</w:t>
+      </w:r>
+      <w:r>
+        <w:t xml:space="preserve"> fastlagte variabler for den pågældende standardcarport.</w:t>
+      </w:r>
+    </w:p>
+    <w:p/>
+    <w:p>
+      <w:r>
+        <w:t>Derudover kunne</w:t>
+      </w:r>
+      <w:r>
+        <w:t xml:space="preserve"> vi godt kunne have tænkt </w:t>
+      </w:r>
+      <w:r>
+        <w:t>os</w:t>
+      </w:r>
+      <w:r>
+        <w:t xml:space="preserve"> at have brugt m</w:t>
+      </w:r>
+      <w:r>
+        <w:t>ere tid på den visuelle del af vores hjemmeside.</w:t>
+      </w:r>
+      <w:r>
+        <w:t xml:space="preserve"> </w:t>
+      </w:r>
+      <w:r>
+        <w:t>F.eks. kunne der bruges mere tid på vores</w:t>
+      </w:r>
+      <w:r>
+        <w:t xml:space="preserve"> styling af alle</w:t>
+      </w:r>
+      <w:r>
+        <w:t xml:space="preserve"> .jsp</w:t>
+      </w:r>
+      <w:r>
+        <w:t xml:space="preserve"> sider</w:t>
+      </w:r>
+      <w:r>
+        <w:t>ne</w:t>
+      </w:r>
+      <w:r>
+        <w:t>, samt</w:t>
+      </w:r>
+      <w:r>
+        <w:t xml:space="preserve"> </w:t>
+      </w:r>
+      <w:r>
+        <w:t xml:space="preserve">et par </w:t>
+      </w:r>
+      <w:r>
+        <w:t>justeringer</w:t>
+      </w:r>
+      <w:r>
+        <w:t xml:space="preserve"> til </w:t>
+      </w:r>
+      <w:r>
+        <w:t>det overordnede design</w:t>
+      </w:r>
+      <w:r>
+        <w:t xml:space="preserve"> af hjemmesiden. Vi kan dog være stolte af at vores hjemmeside, stort set</w:t>
+      </w:r>
+      <w:r>
+        <w:t>,</w:t>
+      </w:r>
+      <w:r>
+        <w:t xml:space="preserve"> er bygget </w:t>
+      </w:r>
+      <w:r>
+        <w:t xml:space="preserve">til </w:t>
+      </w:r>
+      <w:r>
+        <w:t xml:space="preserve">at være responsive. Det vil sige at hjemmesidens elementer tilpasser sig skærm </w:t>
+      </w:r>
+      <w:r>
+        <w:t>størrelsen</w:t>
+      </w:r>
+      <w:r>
+        <w:t>. Dette er opnået ved hjælp af frameworket Bootstrap.</w:t>
+      </w:r>
+      <w:r>
+        <w:t xml:space="preserve"> </w:t>
+      </w:r>
+      <w:r>
+        <w:t>Ellers ville vi, i vores gruppe mene, at vi kom godt i mål med resten, hvad angår .jsp siderne</w:t>
+      </w:r>
+      <w:r>
+        <w:t>s visualisering og deres</w:t>
+      </w:r>
+      <w:r>
+        <w:t xml:space="preserve"> funktioner.</w:t>
+      </w:r>
+    </w:p>
+    <w:p/>
+    <w:p>
+      <w:r>
+        <w:t xml:space="preserve">Da tiden løb fra os i sidste ende, fik vi ikke brugt </w:t>
+      </w:r>
+      <w:r>
+        <w:t>den nødvendig</w:t>
+      </w:r>
+      <w:r>
+        <w:t xml:space="preserve"> tid på at refactor vores kode. Det har bestemt været en lærings proces, i form af ens kode opsætning og fremgangsmåde</w:t>
+      </w:r>
+      <w:r>
+        <w:t>. Vi skulle have</w:t>
+      </w:r>
+      <w:r>
+        <w:t xml:space="preserve"> få</w:t>
+      </w:r>
+      <w:r>
+        <w:t>et</w:t>
+      </w:r>
+      <w:r>
+        <w:t xml:space="preserve"> gjort det løbende</w:t>
+      </w:r>
+      <w:r>
+        <w:t xml:space="preserve"> og ikke tænkt, at vi kunne tage tid til det sidst i processen</w:t>
+      </w:r>
+      <w:r>
+        <w:t>. Et</w:t>
+      </w:r>
+      <w:r>
+        <w:t xml:space="preserve"> godt</w:t>
+      </w:r>
+      <w:r>
+        <w:t xml:space="preserve"> eksempel kunne være vores kalkulations klasse, hvor der er mange elementer som bliver instansieret i constructoren</w:t>
+      </w:r>
+      <w:r>
+        <w:t>. Det skulle være delt op i metode</w:t>
+      </w:r>
+      <w:r>
+        <w:t>r</w:t>
+      </w:r>
+      <w:r>
+        <w:t>, da det ville gøre koden overskuelig</w:t>
+      </w:r>
+      <w:r>
+        <w:t xml:space="preserve"> og nem tilgængelig</w:t>
+      </w:r>
+      <w:r>
+        <w:t>.</w:t>
+      </w:r>
+    </w:p>
+    <w:p/>
+    <w:p>
+      <w:r>
+        <w:t>Vi kunne også have t</w:t>
+      </w:r>
+      <w:r>
+        <w:t>ænkt mere over brugervenligheden på</w:t>
+      </w:r>
+      <w:r>
+        <w:t xml:space="preserve"> vores landing page(adminpage.jsp), når en bruger/administrator logger ind i systemet. Her menes der</w:t>
+      </w:r>
+      <w:r>
+        <w:t xml:space="preserve"> f.eks.</w:t>
+      </w:r>
+      <w:r>
+        <w:t xml:space="preserve">, at man til </w:t>
+      </w:r>
+      <w:r>
+        <w:t>oversigtstabellen</w:t>
+      </w:r>
+      <w:r>
+        <w:t xml:space="preserve"> kunne</w:t>
+      </w:r>
+      <w:r>
+        <w:t xml:space="preserve"> have</w:t>
+      </w:r>
+      <w:r>
+        <w:t xml:space="preserve"> tilføje</w:t>
+      </w:r>
+      <w:r>
+        <w:t>t</w:t>
+      </w:r>
+      <w:r>
+        <w:t xml:space="preserve"> status på </w:t>
+      </w:r>
+      <w:r>
+        <w:t>diverse</w:t>
+      </w:r>
+      <w:r>
+        <w:t xml:space="preserve"> forespørgs</w:t>
+      </w:r>
+      <w:r>
+        <w:t>ler</w:t>
+      </w:r>
+      <w:r>
+        <w:t xml:space="preserve">. Det vil sige om forespørgslen er godkendt eller afvist, hvilket er en funktion man kan </w:t>
+      </w:r>
+      <w:r>
+        <w:t>se og redigere</w:t>
+      </w:r>
+      <w:r>
+        <w:t xml:space="preserve"> på oversigts siden(adminQuoteView.jsp)</w:t>
+      </w:r>
+      <w:r>
+        <w:t>.</w:t>
+      </w:r>
+    </w:p>
+    <w:p/>
+    <w:p>
+      <w:r>
+        <w:t xml:space="preserve">Vi har også haft i tankerne, at en administrator skal kunne have mulighed for at oprette en ny medarbejder. Det er der gjort plads til og på adminpage.jsp er koden også gjort klar til brug. Alle funktionerne virker hertil, men vi har valgt at </w:t>
+      </w:r>
+      <w:r>
+        <w:t>ud kommentere</w:t>
+      </w:r>
+      <w:r>
+        <w:t xml:space="preserve"> koden, da det ikke har været </w:t>
+      </w:r>
+      <w:r>
+        <w:t xml:space="preserve">en </w:t>
+      </w:r>
+      <w:r>
+        <w:t>del af en user story. Samme stykke kode kunne også være brugt til at oprette kunder til systemet,</w:t>
+      </w:r>
+      <w:r>
+        <w:t xml:space="preserve"> og blot ændre i ”role” fastlæggelsen, som gemme i databasen,</w:t>
+      </w:r>
+      <w:r>
+        <w:t xml:space="preserve"> hvis dette skulle blive relevant for Fog i fremtiden.</w:t>
+      </w:r>
+    </w:p>
+    <w:p/>
+    <w:p>
+      <w:r>
+        <w:t xml:space="preserve">Get/Post funktionerne har også været til diskussion </w:t>
+      </w:r>
+      <w:r>
+        <w:t xml:space="preserve">i vores gruppe og vi har valgt i vores gruppe at holde os til Post i alle vores &lt;form&gt;. Det kan dog diskuteres om SELECT funktioner ikke skulle være Get, men her mangler vi en større viden om brugen af Get/Post. Det har </w:t>
+      </w:r>
+      <w:r>
+        <w:t>dog</w:t>
+      </w:r>
+      <w:r>
+        <w:t xml:space="preserve"> ingen effekt på brugen </w:t>
+      </w:r>
+      <w:r>
+        <w:t xml:space="preserve">eller brugen </w:t>
+      </w:r>
+      <w:r>
+        <w:t xml:space="preserve">af vores system. </w:t>
+      </w:r>
+      <w:r>
+        <w:t xml:space="preserve">  </w:t>
+      </w:r>
+    </w:p>
+    <w:p/>
+    <w:p>
+      <w:r>
+        <w:t>Exception kunne vi også have tænkt os af at have brugt mere tid på, da vi</w:t>
       </w:r>
       <w:r>
         <w:t xml:space="preserve"> kun</w:t>
       </w:r>
       <w:r>
-        <w:t>ne</w:t>
-      </w:r>
-      <w:r>
-        <w:t xml:space="preserve"> se en side med tekst og pris</w:t>
-      </w:r>
-      <w:r>
-        <w:t xml:space="preserve"> til den valgte carport. Herfra skulle man kunne navigere sig videre på en anden</w:t>
-      </w:r>
-      <w:r>
-        <w:t xml:space="preserve"> side</w:t>
-      </w:r>
-      <w:r>
-        <w:t>,</w:t>
-      </w:r>
-      <w:r>
-        <w:t xml:space="preserve"> som skulle give en større oversigt over vores udvalg, samt bedre beskrivelse af den pågældende carport.</w:t>
-      </w:r>
-      <w:r>
-        <w:t xml:space="preserve"> Vi formået dog ikke at få henstillet tid til at få taget os af den del. Det var dog ikke en user story, men bestemt noget vi godt kunne have tænkt os, at have haft med ind over vores projekt.</w:t>
+        <w:t xml:space="preserve"> forholder os til LoginSampleException, SQLException og ClassNotFoundException. Vi har flere gange vendt det internt i gruppen, at vi skulle få udarbejdet vores egne </w:t>
+      </w:r>
+      <w:r>
+        <w:t>brugerdefinerede</w:t>
+      </w:r>
+      <w:r>
+        <w:t xml:space="preserve"> exceptions</w:t>
+      </w:r>
+      <w:r>
+        <w:t xml:space="preserve">, som ville blive </w:t>
+      </w:r>
+      <w:r>
+        <w:t>opsat</w:t>
+      </w:r>
+      <w:r>
+        <w:t xml:space="preserve"> ligesom LoginSampleException. Derved kunne </w:t>
+      </w:r>
+      <w:r>
+        <w:t>man</w:t>
+      </w:r>
+      <w:r>
+        <w:t xml:space="preserve"> også lave en</w:t>
       </w:r>
       <w:r>
         <w:t xml:space="preserve"> </w:t>
       </w:r>
-    </w:p>
-    <w:p>
-      <w:r>
-        <w:t>Vi havde stor fokus på de</w:t>
-      </w:r>
-      <w:r>
-        <w:t>n</w:t>
-      </w:r>
-      <w:r>
-        <w:t xml:space="preserve"> dynamiske </w:t>
-      </w:r>
-      <w:r>
-        <w:t xml:space="preserve">del </w:t>
-      </w:r>
-      <w:r>
-        <w:t xml:space="preserve">ved at kunne bygge sin egen carport </w:t>
-      </w:r>
-      <w:r>
-        <w:t xml:space="preserve">og </w:t>
-      </w:r>
-      <w:r>
-        <w:t>at kunne få genere</w:t>
-      </w:r>
-      <w:r>
-        <w:t>ret</w:t>
-      </w:r>
-      <w:r>
-        <w:t xml:space="preserve"> arbejdstegninger dynamisk til den pågældende forespørgsel. </w:t>
-      </w:r>
-    </w:p>
-    <w:p>
-      <w:r>
-        <w:t>Vi kan kort nævne hvad vi kunne have gjort kodemæssigt, da det ikke er det mest komplekse der skulle til for at få det i mål. Vi skulle starte med at lave input felter,</w:t>
-      </w:r>
-      <w:r>
-        <w:t xml:space="preserve"> på .jsp siden,</w:t>
-      </w:r>
-      <w:r>
-        <w:t xml:space="preserve"> så en kunde kunne </w:t>
-      </w:r>
-      <w:r>
-        <w:t>indtaste</w:t>
-      </w:r>
-      <w:r>
-        <w:t xml:space="preserve"> information </w:t>
-      </w:r>
-      <w:r>
-        <w:t>om</w:t>
-      </w:r>
-      <w:r>
-        <w:t xml:space="preserve"> personens</w:t>
-      </w:r>
-      <w:r>
-        <w:t xml:space="preserve"> navn, adresse, t</w:t>
-      </w:r>
-      <w:r>
-        <w:t>e</w:t>
-      </w:r>
-      <w:r>
-        <w:t>l</w:t>
-      </w:r>
-      <w:r>
-        <w:t>e</w:t>
-      </w:r>
-      <w:r>
-        <w:t>f</w:t>
-      </w:r>
-      <w:r>
-        <w:t>on</w:t>
-      </w:r>
-      <w:r>
-        <w:t>, email og en eventuel kommentar til købet. Herfra skulle man fra sin kaldte java klasse sendes</w:t>
-      </w:r>
-      <w:r>
-        <w:t xml:space="preserve"> til</w:t>
-      </w:r>
-      <w:r>
-        <w:t xml:space="preserve"> logicfacade, som sender ens kald videre til </w:t>
-      </w:r>
-      <w:r>
-        <w:t>DataMapper klassen</w:t>
-      </w:r>
-      <w:r>
-        <w:t xml:space="preserve"> for til sidst at ramme en INSERT query, som vi allerede havde lavet til vores </w:t>
-      </w:r>
-      <w:r>
-        <w:t xml:space="preserve">byg selv forespørgsler. Alt </w:t>
-      </w:r>
-      <w:r>
-        <w:t>som</w:t>
-      </w:r>
-      <w:r>
-        <w:t xml:space="preserve"> skulle sende videre via parameterne, altså </w:t>
-      </w:r>
-      <w:r>
-        <w:t xml:space="preserve">til </w:t>
-      </w:r>
-      <w:r>
-        <w:t>den pågældende metode i DataMapper klassen, ville være fastlagte variabler for den pågældende standardcarport.</w:t>
-      </w:r>
-      <w:r>
-        <w:t xml:space="preserve"> Ellers ville vi, </w:t>
-      </w:r>
-      <w:r>
-        <w:t>i</w:t>
-      </w:r>
-      <w:r>
-        <w:t xml:space="preserve"> vores gruppe mene, at vi kom godt i mål med resten, hvad angår .jsp siderne og deres funktioner. </w:t>
+      <w:r>
+        <w:t>brugervenlig</w:t>
+      </w:r>
+      <w:r>
+        <w:t xml:space="preserve"> beske</w:t>
+      </w:r>
+      <w:r>
+        <w:t>d,</w:t>
+      </w:r>
+      <w:r>
+        <w:t xml:space="preserve"> ved en fejl,</w:t>
+      </w:r>
+      <w:r>
+        <w:t xml:space="preserve"> samt gøre bedre brug af log systemet</w:t>
+      </w:r>
+      <w:r>
+        <w:t>, hvilket leder os til det sidste i denne sektion.</w:t>
       </w:r>
     </w:p>
     <w:p/>
     <w:p>
       <w:r>
-        <w:t>Derudover kunne</w:t>
-      </w:r>
-      <w:r>
-        <w:t xml:space="preserve"> vi godt kunne have tænkt </w:t>
-      </w:r>
-      <w:r>
-        <w:t>os</w:t>
-      </w:r>
-      <w:r>
-        <w:t xml:space="preserve"> at have brugt m</w:t>
-      </w:r>
-      <w:r>
-        <w:t>ere tid på den visuelle del af vores hjemmeside.</w:t>
-      </w:r>
-      <w:r>
-        <w:t xml:space="preserve"> </w:t>
-      </w:r>
-      <w:r>
-        <w:t>F.eks. kunne der bruges mere tid på vores</w:t>
-      </w:r>
-      <w:r>
-        <w:t xml:space="preserve"> styling af alle</w:t>
-      </w:r>
-      <w:r>
-        <w:t xml:space="preserve"> .jsp</w:t>
-      </w:r>
-      <w:r>
-        <w:t xml:space="preserve"> sider</w:t>
-      </w:r>
-      <w:r>
-        <w:t>, samt</w:t>
-      </w:r>
-      <w:r>
-        <w:t xml:space="preserve"> </w:t>
-      </w:r>
-      <w:r>
-        <w:t xml:space="preserve">et par tweaks til </w:t>
-      </w:r>
-      <w:r>
-        <w:t>det overordnede design</w:t>
-      </w:r>
-      <w:r>
-        <w:t xml:space="preserve"> af hjemmesiden. Vi kan dog være stolte af at vores hjemmeside, stort set er bygget op omkring tankergangen om at være responsive. Det vil sige at hjemmesidens elementer tilpasser sig skærm størelsen. Dette er opnået ved hjælp af frameworket Bootstrap.</w:t>
-      </w:r>
-    </w:p>
-    <w:p/>
-    <w:p>
-      <w:r>
-        <w:t>Da tiden løb fra os i sidste ende, fik vi ikke brugt nok tid på at refactor vores kode. Det har bestemt været en lærings proces, i form af ens kode opsætning og fremgangsmåde, samt ikke vente med at gøre det til enden af ens projekt, men nærmere få gjort det løbende. Et eksempel kunne være vores kalkulations klasse, hvor der er mange elementer som bliver instansieret i constructoren</w:t>
-      </w:r>
-      <w:r>
-        <w:t>. Det skulle være delt op i metode, da det ville gøre koden mere overskuelig.</w:t>
-      </w:r>
-    </w:p>
-    <w:p/>
-    <w:p>
-      <w:r>
-        <w:lastRenderedPageBreak/>
-        <w:t xml:space="preserve">Vi kunne også have tilføjet mere overskuelighed på vores landing page(adminpage.jsp), når en bruger/administrator logger ind i systemet. Her menes der, at man til </w:t>
-      </w:r>
-      <w:r>
-        <w:t>oversigtstabellen</w:t>
-      </w:r>
-      <w:r>
-        <w:t xml:space="preserve"> kunne tilføje status på en forespørgsel. Det vil sige om forespørgslen er godkendt eller afvist, hvilket er en funktion man kan vælge på oversigts siden(adminQuoteView.jsp)</w:t>
-      </w:r>
-    </w:p>
-    <w:p/>
-    <w:p>
-      <w:r>
-        <w:t>Vi har også haft i tankerne, at en administrator skal kunne have mulighed for at oprette en ny medarbejder. Det er der gjort plads til og på adminpage.jsp er koden også gjort klar til brug. Alle funktionerne virker hertil, men vi har valgt at ud kommentere koden, da det ikke har været del af en user story. Samme stykke kode kunne også være brugt til at oprette kunder til systemet, hvis dette skulle blive relevant for Fog i fremtiden.</w:t>
-      </w:r>
-    </w:p>
-    <w:p/>
-    <w:p>
-      <w:r>
-        <w:t xml:space="preserve">Get/Post funktionerne har også været til diskussion </w:t>
-      </w:r>
-      <w:r>
-        <w:t xml:space="preserve">i vores gruppe og vi har valgt i vores gruppe at holde os til Post i alle vores &lt;form&gt;. Det kan dog diskuteres om SELECT funktioner ikke skulle være Get, men her mangler vi en større viden om brugen af Get/Post. Det har og ingen effekt på brugen af vores system. </w:t>
-      </w:r>
-      <w:r>
-        <w:t xml:space="preserve">  </w:t>
-      </w:r>
-    </w:p>
-    <w:p/>
-    <w:p>
-      <w:r>
-        <w:t>Exception kunne vi også have tænkt os af at have brugt mere tid på, da vi forholder os til LoginSampleException, SQLException og ClassNotFoundException. Vi har flere gange vendt det internt i gruppen, at vi skulle få udarbejdet vores egne custom exceptions</w:t>
-      </w:r>
-      <w:r>
-        <w:t>, som ville blive bygget ligesom LoginSampleException. Derved kunne ved også lave en</w:t>
-      </w:r>
-      <w:r>
-        <w:t xml:space="preserve"> </w:t>
-      </w:r>
-      <w:r>
-        <w:t>brugervenlig</w:t>
-      </w:r>
-      <w:r>
-        <w:t xml:space="preserve"> beske</w:t>
-      </w:r>
-      <w:r>
-        <w:t>d, samt gøre bedre brug af log systemet.</w:t>
-      </w:r>
-    </w:p>
-    <w:p/>
-    <w:p>
-      <w:r>
-        <w:t xml:space="preserve">Der var også ønske om at få implementeret brugen af en logger, så vi kunne logge vores fejl i systemet og få segmenteret vores fejl(exceptions). På grund af tidsmangel har det dog ikke været muligt. </w:t>
+        <w:t>Der var</w:t>
+      </w:r>
+      <w:r>
+        <w:t xml:space="preserve"> et</w:t>
+      </w:r>
+      <w:r>
+        <w:t xml:space="preserve"> ønske om at få implementeret brugen af en logger, så vi kunne logge vores fejl i systemet og få segmenteret vores fejl(exceptions). På grund af tidsmangel har det dog ikke været muligt. </w:t>
       </w:r>
       <w:r>
         <w:t>Undervisningsmateriale</w:t>
@@ -11893,7 +12179,6 @@
         <w:rPr>
           <w:noProof/>
         </w:rPr>
-        <w:lastRenderedPageBreak/>
         <w:drawing>
           <wp:inline distT="0" distB="0" distL="0" distR="0" wp14:anchorId="351108E5" wp14:editId="698EFAAD">
             <wp:extent cx="4564344" cy="2971800"/>
@@ -11992,6 +12277,7 @@
       </w:pPr>
       <w:bookmarkStart w:id="22" w:name="_Toc41589583"/>
       <w:r>
+        <w:lastRenderedPageBreak/>
         <w:t>1</w:t>
       </w:r>
       <w:r>
@@ -12095,7 +12381,6 @@
     </w:p>
     <w:p>
       <w:r>
-        <w:lastRenderedPageBreak/>
         <w:t xml:space="preserve">    Om I var spot-on med jeres estimeringer</w:t>
       </w:r>
     </w:p>
@@ -12198,6 +12483,7 @@
       </w:pPr>
       <w:bookmarkStart w:id="27" w:name="_Toc41589588"/>
       <w:r>
+        <w:lastRenderedPageBreak/>
         <w:t>1</w:t>
       </w:r>
       <w:r>
@@ -12583,7 +12869,6 @@
           <w:i/>
           <w:iCs/>
         </w:rPr>
-        <w:lastRenderedPageBreak/>
         <w:t>3 - hvis rejst = vælg hældning</w:t>
       </w:r>
     </w:p>
@@ -13132,6 +13417,7 @@
         <w:rPr>
           <w:rFonts w:cstheme="minorHAnsi"/>
         </w:rPr>
+        <w:lastRenderedPageBreak/>
         <w:t xml:space="preserve">Som kunde </w:t>
       </w:r>
     </w:p>
@@ -13597,7 +13883,6 @@
           <w:rFonts w:cstheme="minorHAnsi"/>
           <w:lang w:val="en-US"/>
         </w:rPr>
-        <w:lastRenderedPageBreak/>
         <w:t>#42</w:t>
       </w:r>
       <w:r>
@@ -14063,6 +14348,7 @@
         <w:rPr>
           <w:rFonts w:cstheme="minorHAnsi"/>
         </w:rPr>
+        <w:lastRenderedPageBreak/>
         <w:tab/>
       </w:r>
       <w:r>
@@ -14633,7 +14919,6 @@
         <w:rPr>
           <w:rFonts w:cstheme="minorHAnsi"/>
         </w:rPr>
-        <w:lastRenderedPageBreak/>
         <w:tab/>
       </w:r>
       <w:r>
@@ -15141,6 +15426,7 @@
         <w:rPr>
           <w:rFonts w:cstheme="minorHAnsi"/>
         </w:rPr>
+        <w:lastRenderedPageBreak/>
         <w:tab/>
         <w:t>#106 Validering på bestillingssiden</w:t>
       </w:r>
@@ -15544,7 +15830,6 @@
           <w:rFonts w:cstheme="minorHAnsi"/>
           <w:lang w:val="en-US"/>
         </w:rPr>
-        <w:lastRenderedPageBreak/>
         <w:tab/>
       </w:r>
       <w:r>
@@ -16050,6 +16335,7 @@
         <w:rPr>
           <w:rFonts w:cstheme="minorHAnsi"/>
         </w:rPr>
+        <w:lastRenderedPageBreak/>
         <w:tab/>
         <w:t>#110 opdater plantUML diagram(er)</w:t>
       </w:r>
@@ -16439,24 +16725,369 @@
         <w:rPr>
           <w:rFonts w:cstheme="minorHAnsi"/>
         </w:rPr>
+        <w:tab/>
+        <w:t>#184 løsdelspakker skal tilføjes til priskalkulationen</w:t>
+      </w:r>
+    </w:p>
+    <w:p>
+      <w:pPr>
+        <w:spacing w:line="240" w:lineRule="auto"/>
+        <w:rPr>
+          <w:rFonts w:cstheme="minorHAnsi"/>
+        </w:rPr>
+      </w:pPr>
+      <w:r>
+        <w:rPr>
+          <w:rFonts w:cstheme="minorHAnsi"/>
+        </w:rPr>
+        <w:tab/>
+        <w:t>#183 pris skal i database inden den vises på kundeforespørgselssiden</w:t>
+      </w:r>
+    </w:p>
+    <w:p>
+      <w:pPr>
+        <w:spacing w:line="240" w:lineRule="auto"/>
+        <w:rPr>
+          <w:rFonts w:cstheme="minorHAnsi"/>
+        </w:rPr>
+      </w:pPr>
+      <w:r>
+        <w:rPr>
+          <w:rFonts w:cstheme="minorHAnsi"/>
+        </w:rPr>
+        <w:tab/>
+        <w:t>#188 ”Ryd op efter dig selv”- klasser og testmetoder</w:t>
+      </w:r>
+    </w:p>
+    <w:p>
+      <w:pPr>
+        <w:spacing w:line="240" w:lineRule="auto"/>
+        <w:rPr>
+          <w:rFonts w:cstheme="minorHAnsi"/>
+          <w:b/>
+          <w:bCs/>
+        </w:rPr>
+      </w:pPr>
+    </w:p>
+    <w:p>
+      <w:pPr>
+        <w:spacing w:line="240" w:lineRule="auto"/>
+        <w:rPr>
+          <w:rFonts w:cstheme="minorHAnsi"/>
+          <w:b/>
+          <w:bCs/>
+        </w:rPr>
+      </w:pPr>
+      <w:r>
+        <w:rPr>
+          <w:rFonts w:cstheme="minorHAnsi"/>
+          <w:b/>
+          <w:bCs/>
+        </w:rPr>
+        <w:t>#6 Fog: spec. carporte (Modtaget tilbud)</w:t>
+      </w:r>
+    </w:p>
+    <w:p>
+      <w:pPr>
+        <w:spacing w:line="240" w:lineRule="auto"/>
+        <w:rPr>
+          <w:rFonts w:cstheme="minorHAnsi"/>
+        </w:rPr>
+      </w:pPr>
+      <w:r>
+        <w:rPr>
+          <w:rFonts w:cstheme="minorHAnsi"/>
+        </w:rPr>
+        <w:t>Som Fog-medarbejder</w:t>
+      </w:r>
+      <w:r>
+        <w:rPr>
+          <w:rFonts w:cstheme="minorHAnsi"/>
+        </w:rPr>
+        <w:br/>
+        <w:t>Vil jeg kunne godkende et tilbud på spec. carporte</w:t>
+      </w:r>
+      <w:r>
+        <w:rPr>
+          <w:rFonts w:cstheme="minorHAnsi"/>
+        </w:rPr>
+        <w:br/>
+        <w:t>således, at jeg kan fremsende ordrebekræftelse, stykliste og byggevejledning</w:t>
+      </w:r>
+    </w:p>
+    <w:p>
+      <w:pPr>
+        <w:spacing w:line="240" w:lineRule="auto"/>
+        <w:rPr>
+          <w:rFonts w:cstheme="minorHAnsi"/>
+        </w:rPr>
+      </w:pPr>
+      <w:r>
+        <w:rPr>
+          <w:rFonts w:cstheme="minorHAnsi"/>
+        </w:rPr>
+        <w:t>Accept kriterier:</w:t>
+      </w:r>
+    </w:p>
+    <w:p>
+      <w:pPr>
+        <w:spacing w:line="240" w:lineRule="auto"/>
+        <w:rPr>
+          <w:rFonts w:cstheme="minorHAnsi"/>
+        </w:rPr>
+      </w:pPr>
+      <w:r>
+        <w:rPr>
+          <w:rFonts w:cstheme="minorHAnsi"/>
+        </w:rPr>
+        <w:t>En kundens forespørgsel skal kunne godkendes, og der skal vises en ordrebekræftelse, stykliste samt byggetegninger.</w:t>
+      </w:r>
+    </w:p>
+    <w:p>
+      <w:pPr>
+        <w:spacing w:line="240" w:lineRule="auto"/>
+        <w:rPr>
+          <w:rFonts w:cstheme="minorHAnsi"/>
+        </w:rPr>
+      </w:pPr>
+    </w:p>
+    <w:p>
+      <w:pPr>
+        <w:spacing w:line="240" w:lineRule="auto"/>
+        <w:rPr>
+          <w:rFonts w:cstheme="minorHAnsi"/>
+          <w:b/>
+          <w:bCs/>
+        </w:rPr>
+      </w:pPr>
+      <w:r>
+        <w:rPr>
+          <w:rFonts w:cstheme="minorHAnsi"/>
+        </w:rPr>
+        <w:tab/>
+      </w:r>
+      <w:r>
+        <w:rPr>
+          <w:rFonts w:cstheme="minorHAnsi"/>
+          <w:b/>
+          <w:bCs/>
+        </w:rPr>
+        <w:t>Tasks</w:t>
+      </w:r>
+    </w:p>
+    <w:p>
+      <w:pPr>
+        <w:spacing w:line="240" w:lineRule="auto"/>
+        <w:rPr>
+          <w:rFonts w:cstheme="minorHAnsi"/>
+        </w:rPr>
+      </w:pPr>
+      <w:r>
+        <w:rPr>
+          <w:rFonts w:cstheme="minorHAnsi"/>
+        </w:rPr>
+        <w:tab/>
+        <w:t>#199 antal og pris hænger ikke sammen</w:t>
+      </w:r>
+    </w:p>
+    <w:p>
+      <w:pPr>
+        <w:spacing w:line="240" w:lineRule="auto"/>
+        <w:rPr>
+          <w:rFonts w:cstheme="minorHAnsi"/>
+        </w:rPr>
+      </w:pPr>
+      <w:r>
+        <w:rPr>
+          <w:rFonts w:cstheme="minorHAnsi"/>
+        </w:rPr>
+        <w:tab/>
+        <w:t>#195 SVG fixes</w:t>
+      </w:r>
+    </w:p>
+    <w:p>
+      <w:pPr>
+        <w:spacing w:line="240" w:lineRule="auto"/>
+        <w:rPr>
+          <w:rFonts w:cstheme="minorHAnsi"/>
+        </w:rPr>
+      </w:pPr>
+      <w:r>
+        <w:rPr>
+          <w:rFonts w:cstheme="minorHAnsi"/>
+        </w:rPr>
+        <w:tab/>
+        <w:t>#198 fravælge redskabsrum</w:t>
+      </w:r>
+    </w:p>
+    <w:p>
+      <w:pPr>
+        <w:spacing w:line="240" w:lineRule="auto"/>
+        <w:rPr>
+          <w:rFonts w:cstheme="minorHAnsi"/>
+        </w:rPr>
+      </w:pPr>
+      <w:r>
+        <w:rPr>
+          <w:rFonts w:cstheme="minorHAnsi"/>
+        </w:rPr>
+        <w:tab/>
+        <w:t>#196 item list crash</w:t>
+      </w:r>
+    </w:p>
+    <w:p>
+      <w:pPr>
+        <w:spacing w:line="240" w:lineRule="auto"/>
+        <w:rPr>
+          <w:rFonts w:cstheme="minorHAnsi"/>
+        </w:rPr>
+      </w:pPr>
+      <w:r>
+        <w:rPr>
+          <w:rFonts w:cstheme="minorHAnsi"/>
+        </w:rPr>
+        <w:tab/>
+        <w:t>#130 godkend quote</w:t>
+      </w:r>
+    </w:p>
+    <w:p>
+      <w:pPr>
+        <w:spacing w:line="240" w:lineRule="auto"/>
+        <w:rPr>
+          <w:rFonts w:cstheme="minorHAnsi"/>
+        </w:rPr>
+      </w:pPr>
+      <w:r>
+        <w:rPr>
+          <w:rFonts w:cstheme="minorHAnsi"/>
+        </w:rPr>
+        <w:tab/>
+        <w:t>#144 dropdown til status på kundeforespørgsel</w:t>
+      </w:r>
+    </w:p>
+    <w:p>
+      <w:pPr>
+        <w:spacing w:line="240" w:lineRule="auto"/>
+        <w:rPr>
+          <w:rFonts w:cstheme="minorHAnsi"/>
+        </w:rPr>
+      </w:pPr>
+      <w:r>
+        <w:rPr>
+          <w:rFonts w:cstheme="minorHAnsi"/>
+        </w:rPr>
+        <w:tab/>
+      </w:r>
+    </w:p>
+    <w:p>
+      <w:pPr>
+        <w:spacing w:line="240" w:lineRule="auto"/>
+        <w:rPr>
+          <w:rFonts w:cstheme="minorHAnsi"/>
+          <w:b/>
+          <w:bCs/>
+        </w:rPr>
+      </w:pPr>
+      <w:r>
+        <w:rPr>
+          <w:rFonts w:cstheme="minorHAnsi"/>
+          <w:b/>
+          <w:bCs/>
+        </w:rPr>
+        <w:t>#148 Fog: CRUD</w:t>
+      </w:r>
+    </w:p>
+    <w:p>
+      <w:pPr>
+        <w:spacing w:line="240" w:lineRule="auto"/>
+        <w:rPr>
+          <w:rFonts w:cstheme="minorHAnsi"/>
+        </w:rPr>
+      </w:pPr>
+      <w:r>
+        <w:rPr>
+          <w:rFonts w:cstheme="minorHAnsi"/>
+        </w:rPr>
+        <w:t>Som Fog-medarbejder</w:t>
+      </w:r>
+      <w:r>
+        <w:rPr>
+          <w:rFonts w:cstheme="minorHAnsi"/>
+        </w:rPr>
+        <w:br/>
+        <w:t>Vil jeg kunne rette, slette og opdatere priser og enheder i databasen</w:t>
+      </w:r>
+      <w:r>
+        <w:rPr>
+          <w:rFonts w:cstheme="minorHAnsi"/>
+        </w:rPr>
+        <w:br/>
+        <w:t>Således at systemet er langtidsholdbart og fleksibelt</w:t>
+      </w:r>
+    </w:p>
+    <w:p>
+      <w:pPr>
+        <w:spacing w:line="240" w:lineRule="auto"/>
+        <w:rPr>
+          <w:rFonts w:cstheme="minorHAnsi"/>
+        </w:rPr>
+      </w:pPr>
+      <w:r>
+        <w:rPr>
+          <w:rFonts w:cstheme="minorHAnsi"/>
+        </w:rPr>
+        <w:t>Accept kriterier:</w:t>
+      </w:r>
+    </w:p>
+    <w:p>
+      <w:pPr>
+        <w:spacing w:line="240" w:lineRule="auto"/>
+        <w:rPr>
+          <w:rFonts w:cstheme="minorHAnsi"/>
+        </w:rPr>
+      </w:pPr>
+      <w:r>
+        <w:rPr>
+          <w:rFonts w:cstheme="minorHAnsi"/>
+        </w:rPr>
+        <w:t>Der skal kunne rettes, slettes og opdateres priser og enheder i databasen fra hjemmesiden af.</w:t>
+      </w:r>
+    </w:p>
+    <w:p>
+      <w:pPr>
+        <w:spacing w:line="240" w:lineRule="auto"/>
+        <w:rPr>
+          <w:rFonts w:cstheme="minorHAnsi"/>
+        </w:rPr>
+      </w:pPr>
+      <w:r>
+        <w:rPr>
+          <w:rFonts w:cstheme="minorHAnsi"/>
+        </w:rPr>
         <w:lastRenderedPageBreak/>
         <w:tab/>
-        <w:t>#184 løsdelspakker skal tilføjes til priskalkulationen</w:t>
-      </w:r>
-    </w:p>
-    <w:p>
-      <w:pPr>
-        <w:spacing w:line="240" w:lineRule="auto"/>
-        <w:rPr>
-          <w:rFonts w:cstheme="minorHAnsi"/>
-        </w:rPr>
-      </w:pPr>
+        <w:t>#149 Design til ”måleenheder”</w:t>
+      </w:r>
       <w:r>
         <w:rPr>
           <w:rFonts w:cstheme="minorHAnsi"/>
         </w:rPr>
         <w:tab/>
-        <w:t>#183 pris skal i database inden den vises på kundeforespørgselssiden</w:t>
+      </w:r>
+    </w:p>
+    <w:p>
+      <w:pPr>
+        <w:spacing w:line="240" w:lineRule="auto"/>
+        <w:ind w:firstLine="1304"/>
+        <w:rPr>
+          <w:rFonts w:cstheme="minorHAnsi"/>
+        </w:rPr>
+      </w:pPr>
+      <w:r>
+        <w:rPr>
+          <w:rFonts w:cstheme="minorHAnsi"/>
+        </w:rPr>
+        <w:t>#154 klasse &amp; funktionalitet til ”måleenheder”</w:t>
       </w:r>
     </w:p>
     <w:p>
@@ -16471,8 +17102,181 @@
           <w:rFonts w:cstheme="minorHAnsi"/>
         </w:rPr>
         <w:tab/>
-        <w:t>#188 ”Ryd op efter dig selv”- klasser og testmetoder</w:t>
-      </w:r>
+        <w:t>#158 klasse &amp; funktionalitet til ”standardmål”</w:t>
+      </w:r>
+    </w:p>
+    <w:p>
+      <w:pPr>
+        <w:spacing w:line="240" w:lineRule="auto"/>
+        <w:rPr>
+          <w:rFonts w:cstheme="minorHAnsi"/>
+        </w:rPr>
+      </w:pPr>
+      <w:r>
+        <w:rPr>
+          <w:rFonts w:cstheme="minorHAnsi"/>
+        </w:rPr>
+        <w:tab/>
+        <w:t>#156 klasse &amp; funktionalitet til ”raftermål”</w:t>
+      </w:r>
+    </w:p>
+    <w:p>
+      <w:pPr>
+        <w:spacing w:line="240" w:lineRule="auto"/>
+        <w:rPr>
+          <w:rFonts w:cstheme="minorHAnsi"/>
+        </w:rPr>
+      </w:pPr>
+      <w:r>
+        <w:rPr>
+          <w:rFonts w:cstheme="minorHAnsi"/>
+        </w:rPr>
+        <w:tab/>
+        <w:t>#169 klasse &amp; funktionalitet til ”taghældning”</w:t>
+      </w:r>
+    </w:p>
+    <w:p>
+      <w:pPr>
+        <w:spacing w:line="240" w:lineRule="auto"/>
+        <w:rPr>
+          <w:rFonts w:cstheme="minorHAnsi"/>
+        </w:rPr>
+      </w:pPr>
+      <w:r>
+        <w:rPr>
+          <w:rFonts w:cstheme="minorHAnsi"/>
+        </w:rPr>
+        <w:tab/>
+        <w:t>#155 klasse &amp; funktionalitet til ”vareliste”</w:t>
+      </w:r>
+    </w:p>
+    <w:p>
+      <w:pPr>
+        <w:spacing w:line="240" w:lineRule="auto"/>
+        <w:rPr>
+          <w:rFonts w:cstheme="minorHAnsi"/>
+        </w:rPr>
+      </w:pPr>
+      <w:r>
+        <w:rPr>
+          <w:rFonts w:cstheme="minorHAnsi"/>
+        </w:rPr>
+        <w:tab/>
+        <w:t>#157 klasse &amp; funktionalitet til ”tagbeklædning</w:t>
+      </w:r>
+    </w:p>
+    <w:p>
+      <w:pPr>
+        <w:spacing w:line="240" w:lineRule="auto"/>
+        <w:rPr>
+          <w:rFonts w:cstheme="minorHAnsi"/>
+        </w:rPr>
+      </w:pPr>
+      <w:r>
+        <w:rPr>
+          <w:rFonts w:cstheme="minorHAnsi"/>
+        </w:rPr>
+        <w:tab/>
+        <w:t>#159 Design til ”måleenheder”</w:t>
+      </w:r>
+    </w:p>
+    <w:p>
+      <w:pPr>
+        <w:spacing w:line="240" w:lineRule="auto"/>
+        <w:rPr>
+          <w:rFonts w:cstheme="minorHAnsi"/>
+        </w:rPr>
+      </w:pPr>
+      <w:r>
+        <w:rPr>
+          <w:rFonts w:cstheme="minorHAnsi"/>
+        </w:rPr>
+        <w:tab/>
+        <w:t>#150 design til ”vareliste”</w:t>
+      </w:r>
+    </w:p>
+    <w:p>
+      <w:pPr>
+        <w:spacing w:line="240" w:lineRule="auto"/>
+        <w:rPr>
+          <w:rFonts w:cstheme="minorHAnsi"/>
+        </w:rPr>
+      </w:pPr>
+      <w:r>
+        <w:rPr>
+          <w:rFonts w:cstheme="minorHAnsi"/>
+        </w:rPr>
+        <w:tab/>
+        <w:t>#152 Design til ”tagbeklædning”</w:t>
+      </w:r>
+    </w:p>
+    <w:p>
+      <w:pPr>
+        <w:spacing w:line="240" w:lineRule="auto"/>
+        <w:rPr>
+          <w:rFonts w:cstheme="minorHAnsi"/>
+        </w:rPr>
+      </w:pPr>
+      <w:r>
+        <w:rPr>
+          <w:rFonts w:cstheme="minorHAnsi"/>
+        </w:rPr>
+        <w:tab/>
+        <w:t>#153 design til ”standardmål”</w:t>
+      </w:r>
+    </w:p>
+    <w:p>
+      <w:pPr>
+        <w:spacing w:line="240" w:lineRule="auto"/>
+        <w:rPr>
+          <w:rFonts w:cstheme="minorHAnsi"/>
+        </w:rPr>
+      </w:pPr>
+      <w:r>
+        <w:rPr>
+          <w:rFonts w:cstheme="minorHAnsi"/>
+        </w:rPr>
+        <w:tab/>
+        <w:t>#166 klasse &amp; funktionalitet til ”rafterafstand</w:t>
+      </w:r>
+    </w:p>
+    <w:p>
+      <w:pPr>
+        <w:spacing w:line="240" w:lineRule="auto"/>
+        <w:rPr>
+          <w:rFonts w:cstheme="minorHAnsi"/>
+        </w:rPr>
+      </w:pPr>
+      <w:r>
+        <w:rPr>
+          <w:rFonts w:cstheme="minorHAnsi"/>
+        </w:rPr>
+        <w:tab/>
+        <w:t>#165 klasse &amp; funktionalitet til ”vareliste”</w:t>
+      </w:r>
+    </w:p>
+    <w:p>
+      <w:pPr>
+        <w:spacing w:line="240" w:lineRule="auto"/>
+        <w:rPr>
+          <w:rFonts w:cstheme="minorHAnsi"/>
+        </w:rPr>
+      </w:pPr>
+      <w:r>
+        <w:rPr>
+          <w:rFonts w:cstheme="minorHAnsi"/>
+        </w:rPr>
+        <w:tab/>
+        <w:t>#151 design til ”rafterafstand”</w:t>
+      </w:r>
+    </w:p>
+    <w:p>
+      <w:pPr>
+        <w:spacing w:line="240" w:lineRule="auto"/>
+        <w:rPr>
+          <w:rFonts w:cstheme="minorHAnsi"/>
+        </w:rPr>
+      </w:pPr>
     </w:p>
     <w:p>
       <w:pPr>
@@ -16483,530 +17287,12 @@
           <w:bCs/>
         </w:rPr>
       </w:pPr>
-    </w:p>
-    <w:p>
-      <w:pPr>
-        <w:spacing w:line="240" w:lineRule="auto"/>
+      <w:r>
         <w:rPr>
           <w:rFonts w:cstheme="minorHAnsi"/>
           <w:b/>
           <w:bCs/>
         </w:rPr>
-      </w:pPr>
-      <w:r>
-        <w:rPr>
-          <w:rFonts w:cstheme="minorHAnsi"/>
-          <w:b/>
-          <w:bCs/>
-        </w:rPr>
-        <w:t>#6 Fog: spec. carporte (Modtaget tilbud)</w:t>
-      </w:r>
-    </w:p>
-    <w:p>
-      <w:pPr>
-        <w:spacing w:line="240" w:lineRule="auto"/>
-        <w:rPr>
-          <w:rFonts w:cstheme="minorHAnsi"/>
-        </w:rPr>
-      </w:pPr>
-      <w:r>
-        <w:rPr>
-          <w:rFonts w:cstheme="minorHAnsi"/>
-        </w:rPr>
-        <w:t>Som Fog-medarbejder</w:t>
-      </w:r>
-      <w:r>
-        <w:rPr>
-          <w:rFonts w:cstheme="minorHAnsi"/>
-        </w:rPr>
-        <w:br/>
-        <w:t>Vil jeg kunne godkende et tilbud på spec. carporte</w:t>
-      </w:r>
-      <w:r>
-        <w:rPr>
-          <w:rFonts w:cstheme="minorHAnsi"/>
-        </w:rPr>
-        <w:br/>
-        <w:t>således, at jeg kan fremsende ordrebekræftelse, stykliste og byggevejledning</w:t>
-      </w:r>
-    </w:p>
-    <w:p>
-      <w:pPr>
-        <w:spacing w:line="240" w:lineRule="auto"/>
-        <w:rPr>
-          <w:rFonts w:cstheme="minorHAnsi"/>
-        </w:rPr>
-      </w:pPr>
-      <w:r>
-        <w:rPr>
-          <w:rFonts w:cstheme="minorHAnsi"/>
-        </w:rPr>
-        <w:t>Accept kriterier:</w:t>
-      </w:r>
-    </w:p>
-    <w:p>
-      <w:pPr>
-        <w:spacing w:line="240" w:lineRule="auto"/>
-        <w:rPr>
-          <w:rFonts w:cstheme="minorHAnsi"/>
-        </w:rPr>
-      </w:pPr>
-      <w:r>
-        <w:rPr>
-          <w:rFonts w:cstheme="minorHAnsi"/>
-        </w:rPr>
-        <w:t>En kundens forespørgsel skal kunne godkendes, og der skal vises en ordrebekræftelse, stykliste samt byggetegninger.</w:t>
-      </w:r>
-    </w:p>
-    <w:p>
-      <w:pPr>
-        <w:spacing w:line="240" w:lineRule="auto"/>
-        <w:rPr>
-          <w:rFonts w:cstheme="minorHAnsi"/>
-        </w:rPr>
-      </w:pPr>
-    </w:p>
-    <w:p>
-      <w:pPr>
-        <w:spacing w:line="240" w:lineRule="auto"/>
-        <w:rPr>
-          <w:rFonts w:cstheme="minorHAnsi"/>
-          <w:b/>
-          <w:bCs/>
-        </w:rPr>
-      </w:pPr>
-      <w:r>
-        <w:rPr>
-          <w:rFonts w:cstheme="minorHAnsi"/>
-        </w:rPr>
-        <w:tab/>
-      </w:r>
-      <w:r>
-        <w:rPr>
-          <w:rFonts w:cstheme="minorHAnsi"/>
-          <w:b/>
-          <w:bCs/>
-        </w:rPr>
-        <w:t>Tasks</w:t>
-      </w:r>
-    </w:p>
-    <w:p>
-      <w:pPr>
-        <w:spacing w:line="240" w:lineRule="auto"/>
-        <w:rPr>
-          <w:rFonts w:cstheme="minorHAnsi"/>
-        </w:rPr>
-      </w:pPr>
-      <w:r>
-        <w:rPr>
-          <w:rFonts w:cstheme="minorHAnsi"/>
-        </w:rPr>
-        <w:tab/>
-        <w:t>#199 antal og pris hænger ikke sammen</w:t>
-      </w:r>
-    </w:p>
-    <w:p>
-      <w:pPr>
-        <w:spacing w:line="240" w:lineRule="auto"/>
-        <w:rPr>
-          <w:rFonts w:cstheme="minorHAnsi"/>
-        </w:rPr>
-      </w:pPr>
-      <w:r>
-        <w:rPr>
-          <w:rFonts w:cstheme="minorHAnsi"/>
-        </w:rPr>
-        <w:tab/>
-        <w:t>#195 SVG fixes</w:t>
-      </w:r>
-    </w:p>
-    <w:p>
-      <w:pPr>
-        <w:spacing w:line="240" w:lineRule="auto"/>
-        <w:rPr>
-          <w:rFonts w:cstheme="minorHAnsi"/>
-        </w:rPr>
-      </w:pPr>
-      <w:r>
-        <w:rPr>
-          <w:rFonts w:cstheme="minorHAnsi"/>
-        </w:rPr>
-        <w:tab/>
-        <w:t>#198 fravælge redskabsrum</w:t>
-      </w:r>
-    </w:p>
-    <w:p>
-      <w:pPr>
-        <w:spacing w:line="240" w:lineRule="auto"/>
-        <w:rPr>
-          <w:rFonts w:cstheme="minorHAnsi"/>
-        </w:rPr>
-      </w:pPr>
-      <w:r>
-        <w:rPr>
-          <w:rFonts w:cstheme="minorHAnsi"/>
-        </w:rPr>
-        <w:tab/>
-        <w:t>#196 item list crash</w:t>
-      </w:r>
-    </w:p>
-    <w:p>
-      <w:pPr>
-        <w:spacing w:line="240" w:lineRule="auto"/>
-        <w:rPr>
-          <w:rFonts w:cstheme="minorHAnsi"/>
-        </w:rPr>
-      </w:pPr>
-      <w:r>
-        <w:rPr>
-          <w:rFonts w:cstheme="minorHAnsi"/>
-        </w:rPr>
-        <w:tab/>
-        <w:t>#130 godkend quote</w:t>
-      </w:r>
-    </w:p>
-    <w:p>
-      <w:pPr>
-        <w:spacing w:line="240" w:lineRule="auto"/>
-        <w:rPr>
-          <w:rFonts w:cstheme="minorHAnsi"/>
-        </w:rPr>
-      </w:pPr>
-      <w:r>
-        <w:rPr>
-          <w:rFonts w:cstheme="minorHAnsi"/>
-        </w:rPr>
-        <w:tab/>
-        <w:t>#144 dropdown til status på kundeforespørgsel</w:t>
-      </w:r>
-    </w:p>
-    <w:p>
-      <w:pPr>
-        <w:spacing w:line="240" w:lineRule="auto"/>
-        <w:rPr>
-          <w:rFonts w:cstheme="minorHAnsi"/>
-        </w:rPr>
-      </w:pPr>
-      <w:r>
-        <w:rPr>
-          <w:rFonts w:cstheme="minorHAnsi"/>
-        </w:rPr>
-        <w:tab/>
-      </w:r>
-    </w:p>
-    <w:p>
-      <w:pPr>
-        <w:spacing w:line="240" w:lineRule="auto"/>
-        <w:rPr>
-          <w:rFonts w:cstheme="minorHAnsi"/>
-          <w:b/>
-          <w:bCs/>
-        </w:rPr>
-      </w:pPr>
-      <w:r>
-        <w:rPr>
-          <w:rFonts w:cstheme="minorHAnsi"/>
-          <w:b/>
-          <w:bCs/>
-        </w:rPr>
-        <w:t>#148 Fog: CRUD</w:t>
-      </w:r>
-    </w:p>
-    <w:p>
-      <w:pPr>
-        <w:spacing w:line="240" w:lineRule="auto"/>
-        <w:rPr>
-          <w:rFonts w:cstheme="minorHAnsi"/>
-        </w:rPr>
-      </w:pPr>
-      <w:r>
-        <w:rPr>
-          <w:rFonts w:cstheme="minorHAnsi"/>
-        </w:rPr>
-        <w:t>Som Fog-medarbejder</w:t>
-      </w:r>
-      <w:r>
-        <w:rPr>
-          <w:rFonts w:cstheme="minorHAnsi"/>
-        </w:rPr>
-        <w:br/>
-        <w:t>Vil jeg kunne rette, slette og opdatere priser og enheder i databasen</w:t>
-      </w:r>
-      <w:r>
-        <w:rPr>
-          <w:rFonts w:cstheme="minorHAnsi"/>
-        </w:rPr>
-        <w:br/>
-        <w:t>Således at systemet er langtidsholdbart og fleksibelt</w:t>
-      </w:r>
-    </w:p>
-    <w:p>
-      <w:pPr>
-        <w:spacing w:line="240" w:lineRule="auto"/>
-        <w:rPr>
-          <w:rFonts w:cstheme="minorHAnsi"/>
-        </w:rPr>
-      </w:pPr>
-      <w:r>
-        <w:rPr>
-          <w:rFonts w:cstheme="minorHAnsi"/>
-        </w:rPr>
-        <w:t>Accept kriterier:</w:t>
-      </w:r>
-    </w:p>
-    <w:p>
-      <w:pPr>
-        <w:spacing w:line="240" w:lineRule="auto"/>
-        <w:rPr>
-          <w:rFonts w:cstheme="minorHAnsi"/>
-        </w:rPr>
-      </w:pPr>
-      <w:r>
-        <w:rPr>
-          <w:rFonts w:cstheme="minorHAnsi"/>
-        </w:rPr>
-        <w:t>Der skal kunne rettes, slettes og opdateres priser og enheder i databasen fra hjemmesiden af.</w:t>
-      </w:r>
-    </w:p>
-    <w:p>
-      <w:pPr>
-        <w:spacing w:line="240" w:lineRule="auto"/>
-        <w:rPr>
-          <w:rFonts w:cstheme="minorHAnsi"/>
-        </w:rPr>
-      </w:pPr>
-      <w:r>
-        <w:rPr>
-          <w:rFonts w:cstheme="minorHAnsi"/>
-        </w:rPr>
-        <w:tab/>
-        <w:t>#149 Design til ”måleenheder”</w:t>
-      </w:r>
-      <w:r>
-        <w:rPr>
-          <w:rFonts w:cstheme="minorHAnsi"/>
-        </w:rPr>
-        <w:tab/>
-      </w:r>
-    </w:p>
-    <w:p>
-      <w:pPr>
-        <w:spacing w:line="240" w:lineRule="auto"/>
-        <w:ind w:firstLine="1304"/>
-        <w:rPr>
-          <w:rFonts w:cstheme="minorHAnsi"/>
-        </w:rPr>
-      </w:pPr>
-      <w:r>
-        <w:rPr>
-          <w:rFonts w:cstheme="minorHAnsi"/>
-        </w:rPr>
-        <w:t>#154 klasse &amp; funktionalitet til ”måleenheder”</w:t>
-      </w:r>
-    </w:p>
-    <w:p>
-      <w:pPr>
-        <w:spacing w:line="240" w:lineRule="auto"/>
-        <w:rPr>
-          <w:rFonts w:cstheme="minorHAnsi"/>
-        </w:rPr>
-      </w:pPr>
-      <w:r>
-        <w:rPr>
-          <w:rFonts w:cstheme="minorHAnsi"/>
-        </w:rPr>
-        <w:tab/>
-        <w:t>#158 klasse &amp; funktionalitet til ”standardmål”</w:t>
-      </w:r>
-    </w:p>
-    <w:p>
-      <w:pPr>
-        <w:spacing w:line="240" w:lineRule="auto"/>
-        <w:rPr>
-          <w:rFonts w:cstheme="minorHAnsi"/>
-        </w:rPr>
-      </w:pPr>
-      <w:r>
-        <w:rPr>
-          <w:rFonts w:cstheme="minorHAnsi"/>
-        </w:rPr>
-        <w:tab/>
-        <w:t>#156 klasse &amp; funktionalitet til ”raftermål”</w:t>
-      </w:r>
-    </w:p>
-    <w:p>
-      <w:pPr>
-        <w:spacing w:line="240" w:lineRule="auto"/>
-        <w:rPr>
-          <w:rFonts w:cstheme="minorHAnsi"/>
-        </w:rPr>
-      </w:pPr>
-      <w:r>
-        <w:rPr>
-          <w:rFonts w:cstheme="minorHAnsi"/>
-        </w:rPr>
-        <w:tab/>
-        <w:t>#169 klasse &amp; funktionalitet til ”taghældning”</w:t>
-      </w:r>
-    </w:p>
-    <w:p>
-      <w:pPr>
-        <w:spacing w:line="240" w:lineRule="auto"/>
-        <w:rPr>
-          <w:rFonts w:cstheme="minorHAnsi"/>
-        </w:rPr>
-      </w:pPr>
-      <w:r>
-        <w:rPr>
-          <w:rFonts w:cstheme="minorHAnsi"/>
-        </w:rPr>
-        <w:tab/>
-        <w:t>#155 klasse &amp; funktionalitet til ”vareliste”</w:t>
-      </w:r>
-    </w:p>
-    <w:p>
-      <w:pPr>
-        <w:spacing w:line="240" w:lineRule="auto"/>
-        <w:rPr>
-          <w:rFonts w:cstheme="minorHAnsi"/>
-        </w:rPr>
-      </w:pPr>
-      <w:r>
-        <w:rPr>
-          <w:rFonts w:cstheme="minorHAnsi"/>
-        </w:rPr>
-        <w:tab/>
-        <w:t>#157 klasse &amp; funktionalitet til ”tagbeklædning</w:t>
-      </w:r>
-    </w:p>
-    <w:p>
-      <w:pPr>
-        <w:spacing w:line="240" w:lineRule="auto"/>
-        <w:rPr>
-          <w:rFonts w:cstheme="minorHAnsi"/>
-        </w:rPr>
-      </w:pPr>
-      <w:r>
-        <w:rPr>
-          <w:rFonts w:cstheme="minorHAnsi"/>
-        </w:rPr>
-        <w:tab/>
-        <w:t>#159 Design til ”måleenheder”</w:t>
-      </w:r>
-    </w:p>
-    <w:p>
-      <w:pPr>
-        <w:spacing w:line="240" w:lineRule="auto"/>
-        <w:rPr>
-          <w:rFonts w:cstheme="minorHAnsi"/>
-        </w:rPr>
-      </w:pPr>
-      <w:r>
-        <w:rPr>
-          <w:rFonts w:cstheme="minorHAnsi"/>
-        </w:rPr>
-        <w:tab/>
-        <w:t>#150 design til ”vareliste”</w:t>
-      </w:r>
-    </w:p>
-    <w:p>
-      <w:pPr>
-        <w:spacing w:line="240" w:lineRule="auto"/>
-        <w:rPr>
-          <w:rFonts w:cstheme="minorHAnsi"/>
-        </w:rPr>
-      </w:pPr>
-      <w:r>
-        <w:rPr>
-          <w:rFonts w:cstheme="minorHAnsi"/>
-        </w:rPr>
-        <w:tab/>
-        <w:t>#152 Design til ”tagbeklædning”</w:t>
-      </w:r>
-    </w:p>
-    <w:p>
-      <w:pPr>
-        <w:spacing w:line="240" w:lineRule="auto"/>
-        <w:rPr>
-          <w:rFonts w:cstheme="minorHAnsi"/>
-        </w:rPr>
-      </w:pPr>
-      <w:r>
-        <w:rPr>
-          <w:rFonts w:cstheme="minorHAnsi"/>
-        </w:rPr>
-        <w:tab/>
-        <w:t>#153 design til ”standardmål”</w:t>
-      </w:r>
-    </w:p>
-    <w:p>
-      <w:pPr>
-        <w:spacing w:line="240" w:lineRule="auto"/>
-        <w:rPr>
-          <w:rFonts w:cstheme="minorHAnsi"/>
-        </w:rPr>
-      </w:pPr>
-      <w:r>
-        <w:rPr>
-          <w:rFonts w:cstheme="minorHAnsi"/>
-        </w:rPr>
-        <w:tab/>
-        <w:t>#166 klasse &amp; funktionalitet til ”rafterafstand</w:t>
-      </w:r>
-    </w:p>
-    <w:p>
-      <w:pPr>
-        <w:spacing w:line="240" w:lineRule="auto"/>
-        <w:rPr>
-          <w:rFonts w:cstheme="minorHAnsi"/>
-        </w:rPr>
-      </w:pPr>
-      <w:r>
-        <w:rPr>
-          <w:rFonts w:cstheme="minorHAnsi"/>
-        </w:rPr>
-        <w:tab/>
-        <w:t>#165 klasse &amp; funktionalitet til ”vareliste”</w:t>
-      </w:r>
-    </w:p>
-    <w:p>
-      <w:pPr>
-        <w:spacing w:line="240" w:lineRule="auto"/>
-        <w:rPr>
-          <w:rFonts w:cstheme="minorHAnsi"/>
-        </w:rPr>
-      </w:pPr>
-      <w:r>
-        <w:rPr>
-          <w:rFonts w:cstheme="minorHAnsi"/>
-        </w:rPr>
-        <w:tab/>
-        <w:t>#151 design til ”rafterafstand”</w:t>
-      </w:r>
-    </w:p>
-    <w:p>
-      <w:pPr>
-        <w:spacing w:line="240" w:lineRule="auto"/>
-        <w:rPr>
-          <w:rFonts w:cstheme="minorHAnsi"/>
-        </w:rPr>
-      </w:pPr>
-    </w:p>
-    <w:p>
-      <w:pPr>
-        <w:spacing w:line="240" w:lineRule="auto"/>
-        <w:rPr>
-          <w:rFonts w:cstheme="minorHAnsi"/>
-          <w:b/>
-          <w:bCs/>
-        </w:rPr>
-      </w:pPr>
-      <w:r>
-        <w:rPr>
-          <w:rFonts w:cstheme="minorHAnsi"/>
-          <w:b/>
-          <w:bCs/>
-        </w:rPr>
         <w:t>#59 Fog: beregning af pris</w:t>
       </w:r>
     </w:p>
@@ -17152,7 +17438,6 @@
         <w:rPr>
           <w:rFonts w:cstheme="minorHAnsi"/>
         </w:rPr>
-        <w:lastRenderedPageBreak/>
         <w:tab/>
         <w:t>#101 oprette en ”løsdelspakke” til skruer/beslag afhængig af m/u skur og m/u rejst tag</w:t>
       </w:r>
@@ -19770,7 +20055,7 @@
 </file>
 
 <file path=customXml/itemProps1.xml><?xml version="1.0" encoding="utf-8"?>
-<ds:datastoreItem xmlns:ds="http://schemas.openxmlformats.org/officeDocument/2006/customXml" ds:itemID="{DC956AB6-C89D-4E99-B778-DDA6CDB99B4E}">
+<ds:datastoreItem xmlns:ds="http://schemas.openxmlformats.org/officeDocument/2006/customXml" ds:itemID="{EED9B5FE-DAFF-47DF-A44E-E8E481C03B86}">
   <ds:schemaRefs>
     <ds:schemaRef ds:uri="http://schemas.openxmlformats.org/officeDocument/2006/bibliography"/>
   </ds:schemaRefs>

</xml_diff>